<commit_message>
Front-end doc readability improved. Not much new info, but there is some.
</commit_message>
<xml_diff>
--- a/FrontendRelatedStepsOfOurCase.docx
+++ b/FrontendRelatedStepsOfOurCase.docx
@@ -97,7 +97,7 @@
           <w:sz w:val="28"/>
           <w:lang w:val="en-US"/>
         </w:rPr>
-        <w:t>2019-04</w:t>
+        <w:t>2019-05</w:t>
       </w:r>
       <w:r>
         <w:rPr>
@@ -111,20 +111,27 @@
           <w:sz w:val="28"/>
           <w:lang w:val="en-US"/>
         </w:rPr>
-        <w:t>18</w:t>
+        <w:t>07</w:t>
       </w:r>
       <w:r>
         <w:rPr>
           <w:sz w:val="28"/>
           <w:lang w:val="en-US"/>
         </w:rPr>
-        <w:t xml:space="preserve"> 09</w:t>
+        <w:t xml:space="preserve"> </w:t>
       </w:r>
       <w:r>
         <w:rPr>
           <w:sz w:val="28"/>
           <w:lang w:val="en-US"/>
         </w:rPr>
+        <w:t>12</w:t>
+      </w:r>
+      <w:r>
+        <w:rPr>
+          <w:sz w:val="28"/>
+          <w:lang w:val="en-US"/>
+        </w:rPr>
         <w:t>:</w:t>
       </w:r>
       <w:r>
@@ -132,14 +139,14 @@
           <w:sz w:val="28"/>
           <w:lang w:val="en-US"/>
         </w:rPr>
-        <w:t>5</w:t>
+        <w:t>2</w:t>
       </w:r>
       <w:r>
         <w:rPr>
           <w:sz w:val="28"/>
           <w:lang w:val="en-US"/>
         </w:rPr>
-        <w:t>5</w:t>
+        <w:t>3</w:t>
       </w:r>
       <w:bookmarkStart w:id="0" w:name="_GoBack"/>
       <w:bookmarkEnd w:id="0"/>
@@ -226,7 +233,19 @@
         <w:rPr>
           <w:lang w:val="en-US"/>
         </w:rPr>
-        <w:t xml:space="preserve">list of </w:t>
+        <w:t xml:space="preserve">list </w:t>
+      </w:r>
+      <w:r>
+        <w:rPr>
+          <w:lang w:val="en-US"/>
+        </w:rPr>
+        <w:t>contains</w:t>
+      </w:r>
+      <w:r>
+        <w:rPr>
+          <w:lang w:val="en-US"/>
+        </w:rPr>
+        <w:t xml:space="preserve"> </w:t>
       </w:r>
       <w:r>
         <w:rPr>
@@ -256,27 +275,26 @@
         <w:rPr>
           <w:lang w:val="en-US"/>
         </w:rPr>
-        <w:t xml:space="preserve"> for the Frontend/React/</w:t>
-      </w:r>
-      <w:proofErr w:type="spellStart"/>
-      <w:r>
-        <w:rPr>
-          <w:lang w:val="en-US"/>
-        </w:rPr>
-        <w:t>Redux</w:t>
-      </w:r>
-      <w:proofErr w:type="spellEnd"/>
-      <w:r>
-        <w:rPr>
-          <w:lang w:val="en-US"/>
-        </w:rPr>
-        <w:t>/Ajax exam</w:t>
+        <w:t xml:space="preserve"> for the Frontend/React/Redux/Ajax exam</w:t>
       </w:r>
       <w:r>
         <w:rPr>
           <w:lang w:val="en-US"/>
         </w:rPr>
         <w:t>.</w:t>
+      </w:r>
+    </w:p>
+    <w:p>
+      <w:pPr>
+        <w:rPr>
+          <w:lang w:val="en-US"/>
+        </w:rPr>
+      </w:pPr>
+      <w:r>
+        <w:rPr>
+          <w:lang w:val="en-US"/>
+        </w:rPr>
+        <w:t>Rough list of preceeding (or in Scrum: iterated) things happening parallel to front-end programming:</w:t>
       </w:r>
     </w:p>
     <w:p>
@@ -326,14 +344,12 @@
           <w:lang w:val="en-US"/>
         </w:rPr>
       </w:pPr>
-      <w:proofErr w:type="spellStart"/>
       <w:r>
         <w:rPr>
           <w:lang w:val="en-US"/>
         </w:rPr>
         <w:t>UX</w:t>
       </w:r>
-      <w:proofErr w:type="spellEnd"/>
       <w:r>
         <w:rPr>
           <w:lang w:val="en-US"/>
@@ -510,94 +526,57 @@
           <w:b/>
           <w:lang w:val="en-US"/>
         </w:rPr>
-        <w:t xml:space="preserve">      </w:t>
-      </w:r>
-      <w:proofErr w:type="gramStart"/>
+        <w:t xml:space="preserve">   -  Node, Node</w:t>
+      </w:r>
       <w:r>
         <w:rPr>
           <w:b/>
-          <w:lang w:val="en-US"/>
-        </w:rPr>
-        <w:t>-  Node</w:t>
-      </w:r>
-      <w:proofErr w:type="gramEnd"/>
+          <w:u w:val="single"/>
+          <w:lang w:val="en-US"/>
+        </w:rPr>
+        <w:t>mon</w:t>
+      </w:r>
       <w:r>
         <w:rPr>
           <w:b/>
           <w:lang w:val="en-US"/>
         </w:rPr>
+        <w:t>, npm/yarn, React, Redux, AJAX</w:t>
+      </w:r>
+      <w:r>
+        <w:rPr>
+          <w:b/>
+          <w:lang w:val="en-US"/>
+        </w:rPr>
+        <w:t xml:space="preserve"> with Axios</w:t>
+      </w:r>
+      <w:r>
+        <w:rPr>
+          <w:b/>
+          <w:lang w:val="en-US"/>
+        </w:rPr>
         <w:t xml:space="preserve">, </w:t>
       </w:r>
-      <w:proofErr w:type="spellStart"/>
       <w:r>
         <w:rPr>
           <w:b/>
           <w:lang w:val="en-US"/>
         </w:rPr>
-        <w:t>Nodemon</w:t>
-      </w:r>
-      <w:proofErr w:type="spellEnd"/>
+        <w:t>(</w:t>
+      </w:r>
       <w:r>
         <w:rPr>
           <w:b/>
           <w:lang w:val="en-US"/>
         </w:rPr>
-        <w:t xml:space="preserve">, </w:t>
-      </w:r>
-      <w:proofErr w:type="spellStart"/>
+        <w:t>style</w:t>
+      </w:r>
       <w:r>
         <w:rPr>
           <w:b/>
           <w:lang w:val="en-US"/>
         </w:rPr>
-        <w:t>npm</w:t>
-      </w:r>
-      <w:proofErr w:type="spellEnd"/>
-      <w:r>
-        <w:rPr>
-          <w:b/>
-          <w:lang w:val="en-US"/>
-        </w:rPr>
-        <w:t xml:space="preserve">/yarn, React, </w:t>
-      </w:r>
-      <w:proofErr w:type="spellStart"/>
-      <w:r>
-        <w:rPr>
-          <w:b/>
-          <w:lang w:val="en-US"/>
-        </w:rPr>
-        <w:t>Redux</w:t>
-      </w:r>
-      <w:proofErr w:type="spellEnd"/>
-      <w:r>
-        <w:rPr>
-          <w:b/>
-          <w:lang w:val="en-US"/>
-        </w:rPr>
-        <w:t>, AJAX</w:t>
-      </w:r>
-      <w:r>
-        <w:rPr>
-          <w:b/>
-          <w:lang w:val="en-US"/>
-        </w:rPr>
-        <w:t xml:space="preserve"> with </w:t>
-      </w:r>
-      <w:proofErr w:type="spellStart"/>
-      <w:r>
-        <w:rPr>
-          <w:b/>
-          <w:lang w:val="en-US"/>
-        </w:rPr>
-        <w:t>Axios</w:t>
-      </w:r>
-      <w:proofErr w:type="spellEnd"/>
-      <w:r>
-        <w:rPr>
-          <w:b/>
-          <w:lang w:val="en-US"/>
-        </w:rPr>
-        <w:t>, style?</w:t>
+        <w:t xml:space="preserve"> libs and files)</w:t>
       </w:r>
     </w:p>
     <w:p>
@@ -615,7 +594,32 @@
         <w:rPr>
           <w:lang w:val="en-US"/>
         </w:rPr>
-        <w:t>installing create-react-app and running it to generate a running basic react frontend</w:t>
+        <w:t xml:space="preserve">installing </w:t>
+      </w:r>
+      <w:r>
+        <w:rPr>
+          <w:i/>
+          <w:lang w:val="en-US"/>
+        </w:rPr>
+        <w:t>create-react-app</w:t>
+      </w:r>
+      <w:r>
+        <w:rPr>
+          <w:lang w:val="en-US"/>
+        </w:rPr>
+        <w:t xml:space="preserve"> and running it to generate a running basic </w:t>
+      </w:r>
+      <w:r>
+        <w:rPr>
+          <w:lang w:val="en-US"/>
+        </w:rPr>
+        <w:t xml:space="preserve">node &amp; </w:t>
+      </w:r>
+      <w:r>
+        <w:rPr>
+          <w:lang w:val="en-US"/>
+        </w:rPr>
+        <w:t>react frontend</w:t>
       </w:r>
       <w:r>
         <w:rPr>
@@ -627,7 +631,19 @@
         <w:rPr>
           <w:lang w:val="en-US"/>
         </w:rPr>
+        <w:t>-time</w:t>
+      </w:r>
+      <w:r>
+        <w:rPr>
+          <w:lang w:val="en-US"/>
+        </w:rPr>
         <w:t xml:space="preserve"> project framework</w:t>
+      </w:r>
+      <w:r>
+        <w:rPr>
+          <w:lang w:val="en-US"/>
+        </w:rPr>
+        <w:t xml:space="preserve"> (thus no need to say npm init)</w:t>
       </w:r>
     </w:p>
     <w:p>
@@ -641,84 +657,19 @@
           <w:lang w:val="en-US"/>
         </w:rPr>
       </w:pPr>
-      <w:proofErr w:type="gramStart"/>
-      <w:r>
-        <w:rPr>
-          <w:lang w:val="en-US"/>
-        </w:rPr>
-        <w:t>using</w:t>
-      </w:r>
-      <w:proofErr w:type="gramEnd"/>
-      <w:r>
-        <w:rPr>
-          <w:lang w:val="en-US"/>
-        </w:rPr>
-        <w:t xml:space="preserve"> </w:t>
-      </w:r>
-      <w:proofErr w:type="spellStart"/>
-      <w:r>
-        <w:rPr>
-          <w:lang w:val="en-US"/>
-        </w:rPr>
-        <w:t>npm</w:t>
-      </w:r>
-      <w:proofErr w:type="spellEnd"/>
-      <w:r>
-        <w:rPr>
-          <w:lang w:val="en-US"/>
-        </w:rPr>
-        <w:t xml:space="preserve"> or yarn to add more module (</w:t>
-      </w:r>
-      <w:proofErr w:type="spellStart"/>
-      <w:r>
-        <w:rPr>
-          <w:lang w:val="en-US"/>
-        </w:rPr>
-        <w:t>redux</w:t>
-      </w:r>
-      <w:proofErr w:type="spellEnd"/>
-      <w:r>
-        <w:rPr>
-          <w:lang w:val="en-US"/>
-        </w:rPr>
-        <w:t xml:space="preserve">, </w:t>
-      </w:r>
-      <w:proofErr w:type="spellStart"/>
-      <w:r>
-        <w:rPr>
-          <w:lang w:val="en-US"/>
-        </w:rPr>
-        <w:t>axios</w:t>
-      </w:r>
-      <w:proofErr w:type="spellEnd"/>
-      <w:r>
-        <w:rPr>
-          <w:lang w:val="en-US"/>
-        </w:rPr>
-        <w:t>, material-</w:t>
-      </w:r>
-      <w:proofErr w:type="spellStart"/>
-      <w:r>
-        <w:rPr>
-          <w:lang w:val="en-US"/>
-        </w:rPr>
-        <w:t>ui</w:t>
-      </w:r>
-      <w:proofErr w:type="spellEnd"/>
-      <w:r>
-        <w:rPr>
-          <w:lang w:val="en-US"/>
-        </w:rPr>
-        <w:t xml:space="preserve">, icons, form stuff… ) references to the </w:t>
-      </w:r>
-      <w:proofErr w:type="spellStart"/>
-      <w:r>
-        <w:rPr>
+      <w:r>
+        <w:rPr>
+          <w:lang w:val="en-US"/>
+        </w:rPr>
+        <w:t xml:space="preserve">using npm or yarn to add more module (redux, axios, material-ui, icons, form stuff… ) references to the </w:t>
+      </w:r>
+      <w:r>
+        <w:rPr>
+          <w:i/>
           <w:lang w:val="en-US"/>
         </w:rPr>
         <w:t>package.json</w:t>
       </w:r>
-      <w:proofErr w:type="spellEnd"/>
       <w:r>
         <w:rPr>
           <w:lang w:val="en-US"/>
@@ -743,28 +694,56 @@
         </w:rPr>
         <w:t xml:space="preserve">using </w:t>
       </w:r>
-      <w:proofErr w:type="spellStart"/>
-      <w:r>
-        <w:rPr>
-          <w:lang w:val="en-US"/>
-        </w:rPr>
-        <w:t>npm</w:t>
-      </w:r>
-      <w:proofErr w:type="spellEnd"/>
-      <w:r>
-        <w:rPr>
-          <w:lang w:val="en-US"/>
-        </w:rPr>
-        <w:t xml:space="preserve"> install to install all the modules mentioned in </w:t>
-      </w:r>
-      <w:proofErr w:type="spellStart"/>
-      <w:r>
-        <w:rPr>
+      <w:r>
+        <w:rPr>
+          <w:i/>
+          <w:lang w:val="en-US"/>
+        </w:rPr>
+        <w:t>npm install</w:t>
+      </w:r>
+      <w:r>
+        <w:rPr>
+          <w:lang w:val="en-US"/>
+        </w:rPr>
+        <w:t xml:space="preserve"> to install all the modules mentioned in </w:t>
+      </w:r>
+      <w:r>
+        <w:rPr>
+          <w:i/>
           <w:lang w:val="en-US"/>
         </w:rPr>
         <w:t>package.json</w:t>
       </w:r>
-      <w:proofErr w:type="spellEnd"/>
+      <w:r>
+        <w:rPr>
+          <w:lang w:val="en-US"/>
+        </w:rPr>
+        <w:t xml:space="preserve"> even if getting </w:t>
+      </w:r>
+      <w:r>
+        <w:rPr>
+          <w:lang w:val="en-US"/>
+        </w:rPr>
+        <w:t xml:space="preserve">just </w:t>
+      </w:r>
+      <w:r>
+        <w:rPr>
+          <w:lang w:val="en-US"/>
+        </w:rPr>
+        <w:t xml:space="preserve">project </w:t>
+      </w:r>
+      <w:r>
+        <w:rPr>
+          <w:lang w:val="en-US"/>
+        </w:rPr>
+        <w:t>source</w:t>
+      </w:r>
+      <w:r>
+        <w:rPr>
+          <w:lang w:val="en-US"/>
+        </w:rPr>
+        <w:t xml:space="preserve"> from Git</w:t>
+      </w:r>
     </w:p>
     <w:p>
       <w:pPr>
@@ -793,7 +772,20 @@
         <w:rPr>
           <w:lang w:val="en-US"/>
         </w:rPr>
-        <w:t xml:space="preserve"> public folder, e.g.</w:t>
+        <w:t xml:space="preserve"> </w:t>
+      </w:r>
+      <w:r>
+        <w:rPr>
+          <w:i/>
+          <w:lang w:val="en-US"/>
+        </w:rPr>
+        <w:t>public</w:t>
+      </w:r>
+      <w:r>
+        <w:rPr>
+          <w:lang w:val="en-US"/>
+        </w:rPr>
+        <w:t xml:space="preserve"> folder, e.g.</w:t>
       </w:r>
       <w:r>
         <w:rPr>
@@ -885,33 +877,11 @@
         </w:rPr>
         <w:t xml:space="preserve">a </w:t>
       </w:r>
-      <w:proofErr w:type="spellStart"/>
-      <w:r>
-        <w:rPr>
-          <w:lang w:val="en-US"/>
-        </w:rPr>
-        <w:t>MuiThemeProvider</w:t>
-      </w:r>
-      <w:proofErr w:type="spellEnd"/>
-      <w:r>
-        <w:rPr>
-          <w:lang w:val="en-US"/>
-        </w:rPr>
-        <w:t xml:space="preserve"> (</w:t>
-      </w:r>
-      <w:proofErr w:type="spellStart"/>
-      <w:r>
-        <w:rPr>
-          <w:lang w:val="en-US"/>
-        </w:rPr>
-        <w:t>Mui</w:t>
-      </w:r>
-      <w:proofErr w:type="spellEnd"/>
-      <w:r>
-        <w:rPr>
-          <w:lang w:val="en-US"/>
-        </w:rPr>
-        <w:t xml:space="preserve"> = Material-UI)</w:t>
+      <w:r>
+        <w:rPr>
+          <w:lang w:val="en-US"/>
+        </w:rPr>
+        <w:t>MuiThemeProvider (Mui = Material-UI)</w:t>
       </w:r>
       <w:r>
         <w:rPr>
@@ -941,21 +911,7 @@
         <w:rPr>
           <w:lang w:val="en-US"/>
         </w:rPr>
-        <w:t xml:space="preserve">your React components to </w:t>
-      </w:r>
-      <w:proofErr w:type="spellStart"/>
-      <w:r>
-        <w:rPr>
-          <w:lang w:val="en-US"/>
-        </w:rPr>
-        <w:t>Redux</w:t>
-      </w:r>
-      <w:proofErr w:type="spellEnd"/>
-      <w:r>
-        <w:rPr>
-          <w:lang w:val="en-US"/>
-        </w:rPr>
-        <w:t>, we need to wrap the</w:t>
+        <w:t>your React components to Redux, we need to wrap the</w:t>
       </w:r>
       <w:r>
         <w:rPr>
@@ -1094,19 +1050,11 @@
         </w:rPr>
         <w:t xml:space="preserve">by </w:t>
       </w:r>
-      <w:proofErr w:type="spellStart"/>
-      <w:r>
-        <w:rPr>
-          <w:lang w:val="en-US"/>
-        </w:rPr>
-        <w:t>nodemon</w:t>
-      </w:r>
-      <w:proofErr w:type="spellEnd"/>
-      <w:r>
-        <w:rPr>
-          <w:lang w:val="en-US"/>
-        </w:rPr>
-        <w:t xml:space="preserve">) server at port 3000 or </w:t>
+      <w:r>
+        <w:rPr>
+          <w:lang w:val="en-US"/>
+        </w:rPr>
+        <w:t xml:space="preserve">nodemon) server at port 3000 or </w:t>
       </w:r>
       <w:r>
         <w:rPr>
@@ -1188,21 +1136,12 @@
         </w:rPr>
         <w:t xml:space="preserve"> </w:t>
       </w:r>
-      <w:proofErr w:type="spellStart"/>
       <w:r>
         <w:rPr>
           <w:b/>
           <w:lang w:val="en-US"/>
         </w:rPr>
-        <w:t>npm</w:t>
-      </w:r>
-      <w:proofErr w:type="spellEnd"/>
-      <w:r>
-        <w:rPr>
-          <w:b/>
-          <w:lang w:val="en-US"/>
-        </w:rPr>
-        <w:t xml:space="preserve"> build</w:t>
+        <w:t>npm build</w:t>
       </w:r>
       <w:r>
         <w:rPr>
@@ -1232,35 +1171,13 @@
         <w:rPr>
           <w:lang w:val="en-US"/>
         </w:rPr>
-        <w:t xml:space="preserve"> have any Node.js or </w:t>
-      </w:r>
-      <w:proofErr w:type="spellStart"/>
-      <w:r>
-        <w:rPr>
-          <w:lang w:val="en-US"/>
-        </w:rPr>
-        <w:t>nodemon</w:t>
-      </w:r>
-      <w:proofErr w:type="spellEnd"/>
-      <w:r>
-        <w:rPr>
-          <w:lang w:val="en-US"/>
-        </w:rPr>
-        <w:t xml:space="preserve"> at all</w:t>
-      </w:r>
-      <w:proofErr w:type="gramStart"/>
-      <w:r>
-        <w:rPr>
-          <w:lang w:val="en-US"/>
-        </w:rPr>
-        <w:t>!!!</w:t>
-      </w:r>
-      <w:proofErr w:type="gramEnd"/>
-      <w:r>
-        <w:rPr>
-          <w:lang w:val="en-US"/>
-        </w:rPr>
-        <w:t xml:space="preserve"> = no development time server running</w:t>
+        <w:t xml:space="preserve"> have any Node.js or nodemon at all</w:t>
+      </w:r>
+      <w:r>
+        <w:rPr>
+          <w:lang w:val="en-US"/>
+        </w:rPr>
+        <w:t>!!! = no development time server running</w:t>
       </w:r>
     </w:p>
     <w:p>
@@ -1278,21 +1195,7 @@
         <w:rPr>
           <w:lang w:val="en-US"/>
         </w:rPr>
-        <w:t>no .</w:t>
-      </w:r>
-      <w:proofErr w:type="spellStart"/>
-      <w:r>
-        <w:rPr>
-          <w:lang w:val="en-US"/>
-        </w:rPr>
-        <w:t>jsx</w:t>
-      </w:r>
-      <w:proofErr w:type="spellEnd"/>
-      <w:r>
-        <w:rPr>
-          <w:lang w:val="en-US"/>
-        </w:rPr>
-        <w:t xml:space="preserve"> anymore</w:t>
+        <w:t>no .jsx anymore</w:t>
       </w:r>
     </w:p>
     <w:p>
@@ -1316,21 +1219,7 @@
         <w:rPr>
           <w:lang w:val="en-US"/>
         </w:rPr>
-        <w:t>few static JavaScript/HTML/</w:t>
-      </w:r>
-      <w:proofErr w:type="spellStart"/>
-      <w:r>
-        <w:rPr>
-          <w:lang w:val="en-US"/>
-        </w:rPr>
-        <w:t>CSS</w:t>
-      </w:r>
-      <w:proofErr w:type="spellEnd"/>
-      <w:r>
-        <w:rPr>
-          <w:lang w:val="en-US"/>
-        </w:rPr>
-        <w:t xml:space="preserve"> files and served from a static folder of your production server to the browser JavaScript engine/environment that runs those like there was no development version ever</w:t>
+        <w:t>few static JavaScript/HTML/CSS files and served from a static folder of your production server to the browser JavaScript engine/environment that runs those like there was no development version ever</w:t>
       </w:r>
       <w:r>
         <w:rPr>
@@ -1353,14 +1242,32 @@
           <w:i/>
           <w:lang w:val="en-US"/>
         </w:rPr>
-        <w:t>Testing and running the project</w:t>
-      </w:r>
-      <w:r>
+        <w:br w:type="page"/>
+      </w:r>
+    </w:p>
+    <w:p>
+      <w:pPr>
         <w:rPr>
           <w:b/>
           <w:i/>
           <w:lang w:val="en-US"/>
         </w:rPr>
+      </w:pPr>
+      <w:r>
+        <w:rPr>
+          <w:b/>
+          <w:i/>
+          <w:lang w:val="en-US"/>
+        </w:rPr>
+        <w:lastRenderedPageBreak/>
+        <w:t>Testing and running the project</w:t>
+      </w:r>
+      <w:r>
+        <w:rPr>
+          <w:b/>
+          <w:i/>
+          <w:lang w:val="en-US"/>
+        </w:rPr>
         <w:t xml:space="preserve"> – Following windows enlighten us about how/whether the views work</w:t>
       </w:r>
     </w:p>
@@ -1379,7 +1286,19 @@
         <w:rPr>
           <w:lang w:val="en-US"/>
         </w:rPr>
-        <w:t>Browser window running the app and showing the Views and Components</w:t>
+        <w:t xml:space="preserve">Browser window running the app and showing the </w:t>
+      </w:r>
+      <w:r>
+        <w:rPr>
+          <w:lang w:val="en-US"/>
+        </w:rPr>
+        <w:t xml:space="preserve">HTML based on the </w:t>
+      </w:r>
+      <w:r>
+        <w:rPr>
+          <w:lang w:val="en-US"/>
+        </w:rPr>
+        <w:t>Views and Components</w:t>
       </w:r>
     </w:p>
     <w:p>
@@ -1415,21 +1334,7 @@
         <w:rPr>
           <w:lang w:val="en-US"/>
         </w:rPr>
-        <w:t xml:space="preserve">warnings, and our own debugging with console.log or </w:t>
-      </w:r>
-      <w:proofErr w:type="spellStart"/>
-      <w:r>
-        <w:rPr>
-          <w:lang w:val="en-US"/>
-        </w:rPr>
-        <w:t>console.dir</w:t>
-      </w:r>
-      <w:proofErr w:type="spellEnd"/>
-      <w:r>
-        <w:rPr>
-          <w:lang w:val="en-US"/>
-        </w:rPr>
-        <w:t>)</w:t>
+        <w:t>warnings, and our own debugging with console.log or console.dir)</w:t>
       </w:r>
     </w:p>
     <w:p>
@@ -1467,6 +1372,12 @@
         </w:rPr>
         <w:t>Front-end node console</w:t>
       </w:r>
+      <w:r>
+        <w:rPr>
+          <w:lang w:val="en-US"/>
+        </w:rPr>
+        <w:t xml:space="preserve"> (where you run e.g. npm start. Compilation errors etc. in here)</w:t>
+      </w:r>
     </w:p>
     <w:p>
       <w:pPr>
@@ -1485,6 +1396,30 @@
         </w:rPr>
         <w:t>Back-end node console</w:t>
       </w:r>
+      <w:r>
+        <w:rPr>
+          <w:lang w:val="en-US"/>
+        </w:rPr>
+        <w:t xml:space="preserve"> </w:t>
+      </w:r>
+      <w:r>
+        <w:rPr>
+          <w:lang w:val="en-US"/>
+        </w:rPr>
+        <w:t>(where you run e.g. npm start</w:t>
+      </w:r>
+      <w:r>
+        <w:rPr>
+          <w:lang w:val="en-US"/>
+        </w:rPr>
+        <w:t>, npm run db:init. Backend prints and errors here</w:t>
+      </w:r>
+      <w:r>
+        <w:rPr>
+          <w:lang w:val="en-US"/>
+        </w:rPr>
+        <w:t>)</w:t>
+      </w:r>
     </w:p>
     <w:p>
       <w:pPr>
@@ -1497,109 +1432,11 @@
           <w:lang w:val="en-US"/>
         </w:rPr>
       </w:pPr>
-      <w:proofErr w:type="spellStart"/>
-      <w:r>
-        <w:rPr>
-          <w:lang w:val="en-US"/>
-        </w:rPr>
-        <w:t>Redux</w:t>
-      </w:r>
-      <w:proofErr w:type="spellEnd"/>
-      <w:r>
-        <w:rPr>
-          <w:lang w:val="en-US"/>
-        </w:rPr>
-        <w:t xml:space="preserve"> Dev Tools (E.g. select</w:t>
-      </w:r>
-      <w:r>
-        <w:rPr>
-          <w:lang w:val="en-US"/>
-        </w:rPr>
-        <w:t xml:space="preserve"> </w:t>
-      </w:r>
-      <w:r>
-        <w:rPr>
-          <w:lang w:val="en-US"/>
-        </w:rPr>
-        <w:t>last</w:t>
-      </w:r>
-      <w:r>
-        <w:rPr>
-          <w:lang w:val="en-US"/>
-        </w:rPr>
-        <w:t xml:space="preserve"> dispatched</w:t>
-      </w:r>
-      <w:r>
-        <w:rPr>
-          <w:lang w:val="en-US"/>
-        </w:rPr>
-        <w:t xml:space="preserve"> Action </w:t>
-      </w:r>
-      <w:r>
-        <w:rPr>
-          <w:lang w:val="en-US"/>
-        </w:rPr>
-        <w:t>+</w:t>
-      </w:r>
-      <w:r>
-        <w:rPr>
-          <w:lang w:val="en-US"/>
-        </w:rPr>
-        <w:t xml:space="preserve"> see what is </w:t>
-      </w:r>
-      <w:r>
-        <w:rPr>
-          <w:lang w:val="en-US"/>
-        </w:rPr>
-        <w:t xml:space="preserve">in </w:t>
-      </w:r>
-      <w:r>
-        <w:rPr>
-          <w:lang w:val="en-US"/>
-        </w:rPr>
-        <w:t xml:space="preserve">the </w:t>
-      </w:r>
-      <w:r>
-        <w:rPr>
-          <w:lang w:val="en-US"/>
-        </w:rPr>
-        <w:t>State</w:t>
-      </w:r>
-      <w:r>
-        <w:rPr>
-          <w:lang w:val="en-US"/>
-        </w:rPr>
-        <w:t xml:space="preserve">. </w:t>
-      </w:r>
-      <w:r>
-        <w:rPr>
-          <w:lang w:val="en-US"/>
-        </w:rPr>
-        <w:t>Look</w:t>
-      </w:r>
-      <w:r>
-        <w:rPr>
-          <w:lang w:val="en-US"/>
-        </w:rPr>
-        <w:t xml:space="preserve"> careful</w:t>
-      </w:r>
-      <w:r>
-        <w:rPr>
-          <w:lang w:val="en-US"/>
-        </w:rPr>
-        <w:t xml:space="preserve">ly and </w:t>
-      </w:r>
-      <w:r>
-        <w:rPr>
-          <w:lang w:val="en-US"/>
-        </w:rPr>
-        <w:t>be exact!</w:t>
-      </w:r>
-      <w:r>
-        <w:rPr>
-          <w:lang w:val="en-US"/>
-        </w:rPr>
-        <w:t>)</w:t>
+      <w:r>
+        <w:rPr>
+          <w:lang w:val="en-US"/>
+        </w:rPr>
+        <w:t>Console where you created the SSH pipe. Usually you don’t have to keep that console open, but with some consoles the SSH (pipe) process dies when you close the console!</w:t>
       </w:r>
     </w:p>
     <w:p>
@@ -1613,19 +1450,131 @@
           <w:lang w:val="en-US"/>
         </w:rPr>
       </w:pPr>
-      <w:proofErr w:type="spellStart"/>
-      <w:r>
-        <w:rPr>
-          <w:lang w:val="en-US"/>
-        </w:rPr>
-        <w:t>PostMan</w:t>
-      </w:r>
-      <w:proofErr w:type="spellEnd"/>
-      <w:r>
-        <w:rPr>
-          <w:lang w:val="en-US"/>
-        </w:rPr>
-        <w:t xml:space="preserve"> t</w:t>
+      <w:r>
+        <w:rPr>
+          <w:lang w:val="en-US"/>
+        </w:rPr>
+        <w:t>Redux Dev Tools (</w:t>
+      </w:r>
+      <w:r>
+        <w:rPr>
+          <w:lang w:val="en-US"/>
+        </w:rPr>
+        <w:t xml:space="preserve">Right-click and “To left”. </w:t>
+      </w:r>
+      <w:r>
+        <w:rPr>
+          <w:lang w:val="en-US"/>
+        </w:rPr>
+        <w:t>E.g. select</w:t>
+      </w:r>
+      <w:r>
+        <w:rPr>
+          <w:lang w:val="en-US"/>
+        </w:rPr>
+        <w:t xml:space="preserve"> </w:t>
+      </w:r>
+      <w:r>
+        <w:rPr>
+          <w:lang w:val="en-US"/>
+        </w:rPr>
+        <w:t>last</w:t>
+      </w:r>
+      <w:r>
+        <w:rPr>
+          <w:lang w:val="en-US"/>
+        </w:rPr>
+        <w:t xml:space="preserve"> dispatched</w:t>
+      </w:r>
+      <w:r>
+        <w:rPr>
+          <w:lang w:val="en-US"/>
+        </w:rPr>
+        <w:t xml:space="preserve"> Action </w:t>
+      </w:r>
+      <w:r>
+        <w:rPr>
+          <w:lang w:val="en-US"/>
+        </w:rPr>
+        <w:t>+</w:t>
+      </w:r>
+      <w:r>
+        <w:rPr>
+          <w:lang w:val="en-US"/>
+        </w:rPr>
+        <w:t xml:space="preserve"> see what is </w:t>
+      </w:r>
+      <w:r>
+        <w:rPr>
+          <w:lang w:val="en-US"/>
+        </w:rPr>
+        <w:t xml:space="preserve">in </w:t>
+      </w:r>
+      <w:r>
+        <w:rPr>
+          <w:lang w:val="en-US"/>
+        </w:rPr>
+        <w:t xml:space="preserve">the </w:t>
+      </w:r>
+      <w:r>
+        <w:rPr>
+          <w:lang w:val="en-US"/>
+        </w:rPr>
+        <w:t>State</w:t>
+      </w:r>
+      <w:r>
+        <w:rPr>
+          <w:lang w:val="en-US"/>
+        </w:rPr>
+        <w:t xml:space="preserve">. </w:t>
+      </w:r>
+      <w:r>
+        <w:rPr>
+          <w:lang w:val="en-US"/>
+        </w:rPr>
+        <w:t>Look</w:t>
+      </w:r>
+      <w:r>
+        <w:rPr>
+          <w:lang w:val="en-US"/>
+        </w:rPr>
+        <w:t xml:space="preserve"> careful</w:t>
+      </w:r>
+      <w:r>
+        <w:rPr>
+          <w:lang w:val="en-US"/>
+        </w:rPr>
+        <w:t xml:space="preserve">ly and </w:t>
+      </w:r>
+      <w:r>
+        <w:rPr>
+          <w:lang w:val="en-US"/>
+        </w:rPr>
+        <w:t>be exact!</w:t>
+      </w:r>
+      <w:r>
+        <w:rPr>
+          <w:lang w:val="en-US"/>
+        </w:rPr>
+        <w:t>)</w:t>
+      </w:r>
+    </w:p>
+    <w:p>
+      <w:pPr>
+        <w:pStyle w:val="ListParagraph"/>
+        <w:numPr>
+          <w:ilvl w:val="0"/>
+          <w:numId w:val="4"/>
+        </w:numPr>
+        <w:rPr>
+          <w:lang w:val="en-US"/>
+        </w:rPr>
+      </w:pPr>
+      <w:r>
+        <w:rPr>
+          <w:lang w:val="en-US"/>
+        </w:rPr>
+        <w:t>PostMan t</w:t>
       </w:r>
       <w:r>
         <w:rPr>
@@ -1636,6 +1585,60 @@
     </w:p>
     <w:p>
       <w:pPr>
+        <w:pStyle w:val="ListParagraph"/>
+        <w:numPr>
+          <w:ilvl w:val="0"/>
+          <w:numId w:val="4"/>
+        </w:numPr>
+        <w:rPr>
+          <w:lang w:val="en-US"/>
+        </w:rPr>
+      </w:pPr>
+      <w:r>
+        <w:rPr>
+          <w:lang w:val="en-US"/>
+        </w:rPr>
+        <w:t>Browser dev tools, tool for checking how page will scale for a mobile device</w:t>
+      </w:r>
+    </w:p>
+    <w:p>
+      <w:pPr>
+        <w:pStyle w:val="ListParagraph"/>
+        <w:numPr>
+          <w:ilvl w:val="0"/>
+          <w:numId w:val="4"/>
+        </w:numPr>
+        <w:rPr>
+          <w:lang w:val="en-US"/>
+        </w:rPr>
+      </w:pPr>
+      <w:r>
+        <w:rPr>
+          <w:lang w:val="en-US"/>
+        </w:rPr>
+        <w:t>(React dev tools?)(Browser debugger?)</w:t>
+      </w:r>
+    </w:p>
+    <w:p>
+      <w:pPr>
+        <w:pStyle w:val="ListParagraph"/>
+        <w:numPr>
+          <w:ilvl w:val="0"/>
+          <w:numId w:val="4"/>
+        </w:numPr>
+        <w:rPr>
+          <w:lang w:val="en-US"/>
+        </w:rPr>
+      </w:pPr>
+      <w:r>
+        <w:rPr>
+          <w:lang w:val="en-US"/>
+        </w:rPr>
+        <w:t>Front and back consoles for finding out which processes are running and which TCP/UDP ports they listen to</w:t>
+      </w:r>
+    </w:p>
+    <w:p>
+      <w:pPr>
         <w:rPr>
           <w:lang w:val="en-US"/>
         </w:rPr>
@@ -1676,7 +1679,6 @@
         <w:rPr>
           <w:lang w:val="en-US"/>
         </w:rPr>
-        <w:lastRenderedPageBreak/>
         <w:t>Reducers</w:t>
       </w:r>
     </w:p>
@@ -1707,61 +1709,19 @@
         <w:rPr>
           <w:lang w:val="en-US"/>
         </w:rPr>
-        <w:t xml:space="preserve">the reducers will </w:t>
-      </w:r>
-      <w:proofErr w:type="gramStart"/>
-      <w:r>
-        <w:rPr>
-          <w:lang w:val="en-US"/>
-        </w:rPr>
-        <w:t>get</w:t>
-      </w:r>
-      <w:proofErr w:type="gramEnd"/>
-      <w:r>
-        <w:rPr>
-          <w:lang w:val="en-US"/>
-        </w:rPr>
-        <w:t xml:space="preserve"> called </w:t>
-      </w:r>
-      <w:r>
-        <w:rPr>
-          <w:lang w:val="en-US"/>
-        </w:rPr>
-        <w:t>(the @@</w:t>
-      </w:r>
-      <w:proofErr w:type="spellStart"/>
-      <w:r>
-        <w:rPr>
-          <w:lang w:val="en-US"/>
-        </w:rPr>
-        <w:t>init</w:t>
-      </w:r>
-      <w:proofErr w:type="spellEnd"/>
-      <w:r>
-        <w:rPr>
-          <w:lang w:val="en-US"/>
-        </w:rPr>
-        <w:t xml:space="preserve"> action) </w:t>
-      </w:r>
-      <w:r>
-        <w:rPr>
-          <w:lang w:val="en-US"/>
-        </w:rPr>
-        <w:t xml:space="preserve">to create the initial state of the </w:t>
-      </w:r>
-      <w:proofErr w:type="spellStart"/>
-      <w:r>
-        <w:rPr>
-          <w:lang w:val="en-US"/>
-        </w:rPr>
-        <w:t>Redux</w:t>
-      </w:r>
-      <w:proofErr w:type="spellEnd"/>
-      <w:r>
-        <w:rPr>
-          <w:lang w:val="en-US"/>
-        </w:rPr>
-        <w:t xml:space="preserve"> store</w:t>
+        <w:t xml:space="preserve">the reducers will get called </w:t>
+      </w:r>
+      <w:r>
+        <w:rPr>
+          <w:lang w:val="en-US"/>
+        </w:rPr>
+        <w:t xml:space="preserve">(the @@init action) </w:t>
+      </w:r>
+      <w:r>
+        <w:rPr>
+          <w:lang w:val="en-US"/>
+        </w:rPr>
+        <w:t>to create the initial state of the Redux store</w:t>
       </w:r>
       <w:r>
         <w:rPr>
@@ -1785,27 +1745,49 @@
         <w:rPr>
           <w:lang w:val="en-US"/>
         </w:rPr>
-        <w:t xml:space="preserve"> the default values for the state, look at a reducer file for understanding this</w:t>
-      </w:r>
-      <w:r>
-        <w:rPr>
-          <w:lang w:val="en-US"/>
-        </w:rPr>
-        <w:t>, e.g. reducers/</w:t>
-      </w:r>
-      <w:proofErr w:type="gramStart"/>
-      <w:r>
-        <w:rPr>
-          <w:lang w:val="en-US"/>
-        </w:rPr>
-        <w:t>location.js .</w:t>
-      </w:r>
-      <w:proofErr w:type="gramEnd"/>
-      <w:r>
-        <w:rPr>
-          <w:lang w:val="en-US"/>
-        </w:rPr>
         <w:t xml:space="preserve"> </w:t>
+      </w:r>
+      <w:r>
+        <w:rPr>
+          <w:lang w:val="en-US"/>
+        </w:rPr>
+        <w:t>your</w:t>
+      </w:r>
+      <w:r>
+        <w:rPr>
+          <w:lang w:val="en-US"/>
+        </w:rPr>
+        <w:t xml:space="preserve"> default values for the state, look at a reducer file for understanding this</w:t>
+      </w:r>
+      <w:r>
+        <w:rPr>
+          <w:lang w:val="en-US"/>
+        </w:rPr>
+        <w:t xml:space="preserve">, </w:t>
+      </w:r>
+      <w:r>
+        <w:rPr>
+          <w:lang w:val="en-US"/>
+        </w:rPr>
+        <w:t>in</w:t>
+      </w:r>
+      <w:r>
+        <w:rPr>
+          <w:lang w:val="en-US"/>
+        </w:rPr>
+        <w:t xml:space="preserve"> reducers</w:t>
+      </w:r>
+      <w:r>
+        <w:rPr>
+          <w:lang w:val="en-US"/>
+        </w:rPr>
+        <w:t xml:space="preserve"> folder</w:t>
+      </w:r>
+      <w:r>
+        <w:rPr>
+          <w:lang w:val="en-US"/>
+        </w:rPr>
+        <w:t xml:space="preserve">. </w:t>
       </w:r>
       <w:r>
         <w:rPr>
@@ -1840,6 +1822,13 @@
       </w:r>
       <w:r>
         <w:rPr>
+          <w:b/>
+          <w:lang w:val="en-US"/>
+        </w:rPr>
+        <w:t xml:space="preserve"> (=objects)</w:t>
+      </w:r>
+      <w:r>
+        <w:rPr>
           <w:lang w:val="en-US"/>
         </w:rPr>
         <w:t xml:space="preserve"> so that they are able to find out how to modify the </w:t>
@@ -1882,14 +1871,12 @@
           <w:lang w:val="en-US"/>
         </w:rPr>
       </w:pPr>
-      <w:proofErr w:type="spellStart"/>
       <w:r>
         <w:rPr>
           <w:lang w:val="en-US"/>
         </w:rPr>
         <w:t>Redux</w:t>
       </w:r>
-      <w:proofErr w:type="spellEnd"/>
       <w:r>
         <w:rPr>
           <w:lang w:val="en-US"/>
@@ -1900,21 +1887,7 @@
         <w:rPr>
           <w:lang w:val="en-US"/>
         </w:rPr>
-        <w:t xml:space="preserve">cers when an Action with certain </w:t>
-      </w:r>
-      <w:proofErr w:type="spellStart"/>
-      <w:r>
-        <w:rPr>
-          <w:lang w:val="en-US"/>
-        </w:rPr>
-        <w:t>ACTION_TYPE</w:t>
-      </w:r>
-      <w:proofErr w:type="spellEnd"/>
-      <w:r>
-        <w:rPr>
-          <w:lang w:val="en-US"/>
-        </w:rPr>
-        <w:t xml:space="preserve"> will be dispatch to it</w:t>
+        <w:t>cers when an Action with certain ACTION_TYPE will be dispatch to it</w:t>
       </w:r>
     </w:p>
     <w:p>
@@ -1928,33 +1901,11 @@
           <w:lang w:val="en-US"/>
         </w:rPr>
       </w:pPr>
-      <w:proofErr w:type="spellStart"/>
-      <w:r>
-        <w:rPr>
-          <w:lang w:val="en-US"/>
-        </w:rPr>
-        <w:t>Redux</w:t>
-      </w:r>
-      <w:proofErr w:type="spellEnd"/>
-      <w:r>
-        <w:rPr>
-          <w:lang w:val="en-US"/>
-        </w:rPr>
-        <w:t xml:space="preserve"> uses the reducer to update the state in the </w:t>
-      </w:r>
-      <w:proofErr w:type="spellStart"/>
-      <w:r>
-        <w:rPr>
-          <w:lang w:val="en-US"/>
-        </w:rPr>
-        <w:t>Redux</w:t>
-      </w:r>
-      <w:proofErr w:type="spellEnd"/>
-      <w:r>
-        <w:rPr>
-          <w:lang w:val="en-US"/>
-        </w:rPr>
-        <w:t xml:space="preserve"> Store</w:t>
+      <w:r>
+        <w:rPr>
+          <w:lang w:val="en-US"/>
+        </w:rPr>
+        <w:t>Redux uses the reducer to update the state in the Redux Store</w:t>
       </w:r>
     </w:p>
     <w:p>
@@ -1972,69 +1923,13 @@
         <w:rPr>
           <w:lang w:val="en-US"/>
         </w:rPr>
-        <w:t>(</w:t>
-      </w:r>
-      <w:proofErr w:type="gramStart"/>
-      <w:r>
-        <w:rPr>
-          <w:lang w:val="en-US"/>
-        </w:rPr>
-        <w:t>And</w:t>
-      </w:r>
-      <w:proofErr w:type="gramEnd"/>
-      <w:r>
-        <w:rPr>
-          <w:lang w:val="en-US"/>
-        </w:rPr>
-        <w:t xml:space="preserve"> because the state in the</w:t>
-      </w:r>
-      <w:r>
-        <w:rPr>
-          <w:lang w:val="en-US"/>
-        </w:rPr>
-        <w:t xml:space="preserve"> </w:t>
-      </w:r>
-      <w:proofErr w:type="spellStart"/>
-      <w:r>
-        <w:rPr>
-          <w:lang w:val="en-US"/>
-        </w:rPr>
-        <w:t>Redux</w:t>
-      </w:r>
-      <w:proofErr w:type="spellEnd"/>
-      <w:r>
-        <w:rPr>
-          <w:lang w:val="en-US"/>
-        </w:rPr>
-        <w:t xml:space="preserve"> changes, the </w:t>
-      </w:r>
-      <w:proofErr w:type="spellStart"/>
-      <w:r>
-        <w:rPr>
-          <w:lang w:val="en-US"/>
-        </w:rPr>
-        <w:t>mapStateToProps</w:t>
-      </w:r>
-      <w:proofErr w:type="spellEnd"/>
-      <w:r>
-        <w:rPr>
-          <w:lang w:val="en-US"/>
-        </w:rPr>
-        <w:t xml:space="preserve"> causes </w:t>
-      </w:r>
-      <w:proofErr w:type="spellStart"/>
-      <w:r>
-        <w:rPr>
-          <w:lang w:val="en-US"/>
-        </w:rPr>
-        <w:t>Redux</w:t>
-      </w:r>
-      <w:proofErr w:type="spellEnd"/>
-      <w:r>
-        <w:rPr>
-          <w:lang w:val="en-US"/>
-        </w:rPr>
-        <w:t>-connected React components props to change, which in turn causes the component to re-render…)</w:t>
+        <w:t>(And because the state in the</w:t>
+      </w:r>
+      <w:r>
+        <w:rPr>
+          <w:lang w:val="en-US"/>
+        </w:rPr>
+        <w:t xml:space="preserve"> Redux changes, the mapStateToProps causes Redux-connected React components props to change, which in turn causes the component to re-render…)</w:t>
       </w:r>
     </w:p>
     <w:p>
@@ -2096,16 +1991,8 @@
         <w:rPr>
           <w:lang w:val="en-US"/>
         </w:rPr>
-        <w:t xml:space="preserve">, E.g. </w:t>
-      </w:r>
-      <w:proofErr w:type="spellStart"/>
-      <w:r>
-        <w:rPr>
-          <w:lang w:val="en-US"/>
-        </w:rPr>
-        <w:t>IDEA_DELETE_REQ</w:t>
-      </w:r>
-      <w:proofErr w:type="spellEnd"/>
+        <w:t>, E.g. IDEA_DELETE_REQ</w:t>
+      </w:r>
     </w:p>
     <w:p>
       <w:pPr>
@@ -2142,21 +2029,7 @@
         <w:rPr>
           <w:lang w:val="en-US"/>
         </w:rPr>
-        <w:t xml:space="preserve">Action-related helper functions, e.g. </w:t>
-      </w:r>
-      <w:proofErr w:type="spellStart"/>
-      <w:r>
-        <w:rPr>
-          <w:lang w:val="en-US"/>
-        </w:rPr>
-        <w:t>ideaDelete_REQ</w:t>
-      </w:r>
-      <w:proofErr w:type="spellEnd"/>
-      <w:r>
-        <w:rPr>
-          <w:lang w:val="en-US"/>
-        </w:rPr>
-        <w:t xml:space="preserve"> in our naming convention</w:t>
+        <w:t>Action-related helper functions, e.g. ideaDelete_REQ in our naming convention</w:t>
       </w:r>
     </w:p>
     <w:p>
@@ -2210,21 +2083,7 @@
         <w:rPr>
           <w:lang w:val="en-US"/>
         </w:rPr>
-        <w:t>dispatch the _</w:t>
-      </w:r>
-      <w:proofErr w:type="spellStart"/>
-      <w:r>
-        <w:rPr>
-          <w:lang w:val="en-US"/>
-        </w:rPr>
-        <w:t>REQ</w:t>
-      </w:r>
-      <w:proofErr w:type="spellEnd"/>
-      <w:r>
-        <w:rPr>
-          <w:lang w:val="en-US"/>
-        </w:rPr>
-        <w:t xml:space="preserve"> action indicating the start of the action that will go to backend</w:t>
+        <w:t>dispatch the _REQ action indicating the start of the action that will go to backend</w:t>
       </w:r>
     </w:p>
     <w:p>
@@ -2460,6 +2319,7 @@
         <w:rPr>
           <w:lang w:val="en-US"/>
         </w:rPr>
+        <w:lastRenderedPageBreak/>
         <w:t xml:space="preserve">Includes other components, which in turn will be rendered to the page too. </w:t>
       </w:r>
     </w:p>
@@ -2522,21 +2382,7 @@
         <w:rPr>
           <w:lang w:val="en-US"/>
         </w:rPr>
-        <w:t xml:space="preserve">Presentational components, like e.g. </w:t>
-      </w:r>
-      <w:proofErr w:type="spellStart"/>
-      <w:r>
-        <w:rPr>
-          <w:lang w:val="en-US"/>
-        </w:rPr>
-        <w:t>LocationItem</w:t>
-      </w:r>
-      <w:proofErr w:type="spellEnd"/>
-      <w:r>
-        <w:rPr>
-          <w:lang w:val="en-US"/>
-        </w:rPr>
-        <w:t xml:space="preserve">, </w:t>
+        <w:t xml:space="preserve">Presentational components, like e.g. LocationItem, </w:t>
       </w:r>
     </w:p>
     <w:p>
@@ -2596,16 +2442,8 @@
         <w:rPr>
           <w:lang w:val="en-US"/>
         </w:rPr>
-        <w:t xml:space="preserve">Container components, like e.g. </w:t>
-      </w:r>
-      <w:proofErr w:type="spellStart"/>
-      <w:r>
-        <w:rPr>
-          <w:lang w:val="en-US"/>
-        </w:rPr>
-        <w:t>LocationList</w:t>
-      </w:r>
-      <w:proofErr w:type="spellEnd"/>
+        <w:t>Container components, like e.g. LocationList</w:t>
+      </w:r>
     </w:p>
     <w:p>
       <w:pPr>
@@ -2622,35 +2460,7 @@
         <w:rPr>
           <w:lang w:val="en-US"/>
         </w:rPr>
-        <w:t xml:space="preserve">get data from the </w:t>
-      </w:r>
-      <w:proofErr w:type="spellStart"/>
-      <w:r>
-        <w:rPr>
-          <w:lang w:val="en-US"/>
-        </w:rPr>
-        <w:t>Redux</w:t>
-      </w:r>
-      <w:proofErr w:type="spellEnd"/>
-      <w:r>
-        <w:rPr>
-          <w:lang w:val="en-US"/>
-        </w:rPr>
-        <w:t xml:space="preserve"> store (</w:t>
-      </w:r>
-      <w:proofErr w:type="spellStart"/>
-      <w:r>
-        <w:rPr>
-          <w:lang w:val="en-US"/>
-        </w:rPr>
-        <w:t>mapStateToProps</w:t>
-      </w:r>
-      <w:proofErr w:type="spellEnd"/>
-      <w:r>
-        <w:rPr>
-          <w:lang w:val="en-US"/>
-        </w:rPr>
-        <w:t>)</w:t>
+        <w:t>get data from the Redux store (mapStateToProps)</w:t>
       </w:r>
     </w:p>
     <w:p>
@@ -2674,21 +2484,7 @@
         <w:rPr>
           <w:lang w:val="en-US"/>
         </w:rPr>
-        <w:t xml:space="preserve"> mapped to the props (</w:t>
-      </w:r>
-      <w:proofErr w:type="spellStart"/>
-      <w:r>
-        <w:rPr>
-          <w:lang w:val="en-US"/>
-        </w:rPr>
-        <w:t>mapDispatchToProps</w:t>
-      </w:r>
-      <w:proofErr w:type="spellEnd"/>
-      <w:r>
-        <w:rPr>
-          <w:lang w:val="en-US"/>
-        </w:rPr>
-        <w:t>)</w:t>
+        <w:t xml:space="preserve"> mapped to the props (mapDispatchToProps)</w:t>
       </w:r>
     </w:p>
     <w:p>
@@ -2702,49 +2498,11 @@
           <w:lang w:val="en-US"/>
         </w:rPr>
       </w:pPr>
-      <w:proofErr w:type="gramStart"/>
-      <w:r>
-        <w:rPr>
-          <w:lang w:val="en-US"/>
-        </w:rPr>
-        <w:t>connected</w:t>
-      </w:r>
-      <w:proofErr w:type="gramEnd"/>
-      <w:r>
-        <w:rPr>
-          <w:lang w:val="en-US"/>
-        </w:rPr>
-        <w:t xml:space="preserve"> to </w:t>
-      </w:r>
-      <w:proofErr w:type="spellStart"/>
-      <w:r>
-        <w:rPr>
-          <w:lang w:val="en-US"/>
-        </w:rPr>
-        <w:t>Redux</w:t>
-      </w:r>
-      <w:proofErr w:type="spellEnd"/>
-      <w:r>
-        <w:rPr>
-          <w:lang w:val="en-US"/>
-        </w:rPr>
-        <w:t xml:space="preserve"> with the connect ….      </w:t>
-      </w:r>
-      <w:proofErr w:type="spellStart"/>
-      <w:proofErr w:type="gramStart"/>
-      <w:r>
-        <w:rPr>
-          <w:lang w:val="en-US"/>
-        </w:rPr>
-        <w:t>withStyles</w:t>
-      </w:r>
-      <w:proofErr w:type="spellEnd"/>
-      <w:proofErr w:type="gramEnd"/>
-      <w:r>
-        <w:rPr>
-          <w:lang w:val="en-US"/>
-        </w:rPr>
-        <w:t xml:space="preserve"> ….     </w:t>
+      <w:r>
+        <w:rPr>
+          <w:lang w:val="en-US"/>
+        </w:rPr>
+        <w:t xml:space="preserve">connected to Redux with the connect ….      withStyles ….     </w:t>
       </w:r>
       <w:r>
         <w:rPr>
@@ -2798,7 +2556,6 @@
         <w:rPr>
           <w:lang w:val="en-US"/>
         </w:rPr>
-        <w:lastRenderedPageBreak/>
         <w:tab/>
         <w:t>The ways mother can pass anything to the child:</w:t>
       </w:r>
@@ -2860,61 +2617,19 @@
         <w:rPr>
           <w:lang w:val="en-US"/>
         </w:rPr>
-        <w:t>would be also connected to AJAX/</w:t>
-      </w:r>
-      <w:proofErr w:type="spellStart"/>
-      <w:r>
-        <w:rPr>
-          <w:lang w:val="en-US"/>
-        </w:rPr>
-        <w:t>Redux</w:t>
-      </w:r>
-      <w:proofErr w:type="spellEnd"/>
-      <w:r>
-        <w:rPr>
-          <w:lang w:val="en-US"/>
-        </w:rPr>
-        <w:t xml:space="preserve"> and get the data that way via </w:t>
-      </w:r>
-      <w:r>
-        <w:rPr>
-          <w:lang w:val="en-US"/>
-        </w:rPr>
-        <w:t>AJAX/</w:t>
-      </w:r>
-      <w:proofErr w:type="spellStart"/>
-      <w:r>
-        <w:rPr>
-          <w:lang w:val="en-US"/>
-        </w:rPr>
-        <w:t>Redux</w:t>
-      </w:r>
-      <w:proofErr w:type="spellEnd"/>
-      <w:r>
-        <w:rPr>
-          <w:lang w:val="en-US"/>
-        </w:rPr>
-        <w:t xml:space="preserve"> from the </w:t>
+        <w:t xml:space="preserve">would be also connected to AJAX/Redux and get the data that way via </w:t>
+      </w:r>
+      <w:r>
+        <w:rPr>
+          <w:lang w:val="en-US"/>
+        </w:rPr>
+        <w:t xml:space="preserve">AJAX/Redux from the </w:t>
       </w:r>
       <w:r>
         <w:rPr>
           <w:lang w:val="en-US"/>
         </w:rPr>
         <w:t>backend</w:t>
-      </w:r>
-    </w:p>
-    <w:p>
-      <w:pPr>
-        <w:ind w:left="360" w:firstLine="944"/>
-        <w:rPr>
-          <w:lang w:val="en-US"/>
-        </w:rPr>
-      </w:pPr>
-      <w:r>
-        <w:rPr>
-          <w:lang w:val="en-US"/>
-        </w:rPr>
-        <w:t>The ways child can pass anything to the mother:</w:t>
       </w:r>
     </w:p>
     <w:p>
@@ -2925,16 +2640,28 @@
           <w:numId w:val="7"/>
         </w:numPr>
         <w:rPr>
-          <w:strike/>
-          <w:lang w:val="en-US"/>
-        </w:rPr>
-      </w:pPr>
-      <w:r>
-        <w:rPr>
-          <w:strike/>
-          <w:lang w:val="en-US"/>
-        </w:rPr>
-        <w:t>state – No, child doesn’t see mother’s state</w:t>
+          <w:lang w:val="en-US"/>
+        </w:rPr>
+      </w:pPr>
+      <w:r>
+        <w:rPr>
+          <w:lang w:val="en-US"/>
+        </w:rPr>
+        <w:t>cause a change to happen just in Redux (Rare cases whe no need to change the DB data yet)</w:t>
+      </w:r>
+    </w:p>
+    <w:p>
+      <w:pPr>
+        <w:ind w:left="360" w:firstLine="944"/>
+        <w:rPr>
+          <w:lang w:val="en-US"/>
+        </w:rPr>
+      </w:pPr>
+      <w:r>
+        <w:rPr>
+          <w:lang w:val="en-US"/>
+        </w:rPr>
+        <w:t>The ways child can pass anything to the mother:</w:t>
       </w:r>
     </w:p>
     <w:p>
@@ -2954,7 +2681,7 @@
           <w:strike/>
           <w:lang w:val="en-US"/>
         </w:rPr>
-        <w:t>props – No, child doesn’t see mother’s props</w:t>
+        <w:t>state – No, child doesn’t see mother’s state</w:t>
       </w:r>
     </w:p>
     <w:p>
@@ -2965,46 +2692,16 @@
           <w:numId w:val="7"/>
         </w:numPr>
         <w:rPr>
-          <w:lang w:val="en-US"/>
-        </w:rPr>
-      </w:pPr>
-      <w:proofErr w:type="gramStart"/>
-      <w:r>
-        <w:rPr>
-          <w:lang w:val="en-US"/>
-        </w:rPr>
-        <w:t>by</w:t>
-      </w:r>
-      <w:proofErr w:type="gramEnd"/>
-      <w:r>
-        <w:rPr>
-          <w:lang w:val="en-US"/>
-        </w:rPr>
-        <w:t xml:space="preserve"> calling the offered functions provided by Mother and adding the data to the</w:t>
-      </w:r>
-      <w:r>
-        <w:rPr>
-          <w:lang w:val="en-US"/>
-        </w:rPr>
-        <w:t xml:space="preserve"> function</w:t>
-      </w:r>
-      <w:r>
-        <w:rPr>
-          <w:lang w:val="en-US"/>
-        </w:rPr>
-        <w:t xml:space="preserve"> calls</w:t>
-      </w:r>
-      <w:r>
-        <w:rPr>
-          <w:lang w:val="en-US"/>
-        </w:rPr>
-        <w:t xml:space="preserve"> as parameter(s)</w:t>
-      </w:r>
-      <w:r>
-        <w:rPr>
-          <w:lang w:val="en-US"/>
-        </w:rPr>
-        <w:t>.</w:t>
+          <w:strike/>
+          <w:lang w:val="en-US"/>
+        </w:rPr>
+      </w:pPr>
+      <w:r>
+        <w:rPr>
+          <w:strike/>
+          <w:lang w:val="en-US"/>
+        </w:rPr>
+        <w:t>props – No, child doesn’t see mother’s props</w:t>
       </w:r>
     </w:p>
     <w:p>
@@ -3022,6 +2719,48 @@
         <w:rPr>
           <w:lang w:val="en-US"/>
         </w:rPr>
+        <w:t>by calling the offered functions provided by Mother and adding the data to the</w:t>
+      </w:r>
+      <w:r>
+        <w:rPr>
+          <w:lang w:val="en-US"/>
+        </w:rPr>
+        <w:t xml:space="preserve"> function</w:t>
+      </w:r>
+      <w:r>
+        <w:rPr>
+          <w:lang w:val="en-US"/>
+        </w:rPr>
+        <w:t xml:space="preserve"> calls</w:t>
+      </w:r>
+      <w:r>
+        <w:rPr>
+          <w:lang w:val="en-US"/>
+        </w:rPr>
+        <w:t xml:space="preserve"> as parameter(s)</w:t>
+      </w:r>
+      <w:r>
+        <w:rPr>
+          <w:lang w:val="en-US"/>
+        </w:rPr>
+        <w:t>.</w:t>
+      </w:r>
+    </w:p>
+    <w:p>
+      <w:pPr>
+        <w:pStyle w:val="ListParagraph"/>
+        <w:numPr>
+          <w:ilvl w:val="2"/>
+          <w:numId w:val="7"/>
+        </w:numPr>
+        <w:rPr>
+          <w:lang w:val="en-US"/>
+        </w:rPr>
+      </w:pPr>
+      <w:r>
+        <w:rPr>
+          <w:lang w:val="en-US"/>
+        </w:rPr>
         <w:t xml:space="preserve">cause a change to happen at </w:t>
       </w:r>
       <w:r>
@@ -3046,41 +2785,31 @@
         <w:rPr>
           <w:lang w:val="en-US"/>
         </w:rPr>
-        <w:t xml:space="preserve"> would be also connected to AJAX/</w:t>
-      </w:r>
-      <w:proofErr w:type="spellStart"/>
-      <w:r>
-        <w:rPr>
-          <w:lang w:val="en-US"/>
-        </w:rPr>
-        <w:t>Redux</w:t>
-      </w:r>
-      <w:proofErr w:type="spellEnd"/>
-      <w:r>
-        <w:rPr>
-          <w:lang w:val="en-US"/>
-        </w:rPr>
-        <w:t xml:space="preserve"> and get the data that way </w:t>
-      </w:r>
-      <w:r>
-        <w:rPr>
-          <w:lang w:val="en-US"/>
-        </w:rPr>
-        <w:t>via AJAX/</w:t>
-      </w:r>
-      <w:proofErr w:type="spellStart"/>
-      <w:r>
-        <w:rPr>
-          <w:lang w:val="en-US"/>
-        </w:rPr>
-        <w:t>Redux</w:t>
-      </w:r>
-      <w:proofErr w:type="spellEnd"/>
-      <w:r>
-        <w:rPr>
-          <w:lang w:val="en-US"/>
-        </w:rPr>
-        <w:t xml:space="preserve"> from the backend</w:t>
+        <w:t xml:space="preserve"> would be also connected to AJAX/Redux and get the data that way </w:t>
+      </w:r>
+      <w:r>
+        <w:rPr>
+          <w:lang w:val="en-US"/>
+        </w:rPr>
+        <w:t>via AJAX/Redux from the backend</w:t>
+      </w:r>
+    </w:p>
+    <w:p>
+      <w:pPr>
+        <w:pStyle w:val="ListParagraph"/>
+        <w:numPr>
+          <w:ilvl w:val="2"/>
+          <w:numId w:val="7"/>
+        </w:numPr>
+        <w:rPr>
+          <w:lang w:val="en-US"/>
+        </w:rPr>
+      </w:pPr>
+      <w:r>
+        <w:rPr>
+          <w:lang w:val="en-US"/>
+        </w:rPr>
+        <w:t>cause a change to happen just in Redux (Rare cases whe no need to change the DB data yet)</w:t>
       </w:r>
     </w:p>
     <w:p>
@@ -3136,82 +2865,31 @@
         </w:rPr>
         <w:t xml:space="preserve">We use mainly Component’s </w:t>
       </w:r>
-      <w:proofErr w:type="spellStart"/>
       <w:r>
         <w:rPr>
           <w:b/>
           <w:lang w:val="en-US"/>
         </w:rPr>
-        <w:t>Redux</w:t>
-      </w:r>
-      <w:proofErr w:type="spellEnd"/>
+        <w:t xml:space="preserve">Redux </w:t>
+      </w:r>
       <w:r>
         <w:rPr>
           <w:b/>
           <w:lang w:val="en-US"/>
         </w:rPr>
+        <w:t>state</w:t>
+      </w:r>
+      <w:r>
+        <w:rPr>
+          <w:lang w:val="en-US"/>
+        </w:rPr>
         <w:t xml:space="preserve"> </w:t>
       </w:r>
       <w:r>
         <w:rPr>
-          <w:b/>
-          <w:lang w:val="en-US"/>
-        </w:rPr>
-        <w:t>state</w:t>
-      </w:r>
-      <w:r>
-        <w:rPr>
-          <w:lang w:val="en-US"/>
-        </w:rPr>
-        <w:t xml:space="preserve"> </w:t>
-      </w:r>
-      <w:r>
-        <w:rPr>
-          <w:lang w:val="en-US"/>
-        </w:rPr>
-        <w:t xml:space="preserve">connected Props in our case. </w:t>
-      </w:r>
-      <w:proofErr w:type="gramStart"/>
-      <w:r>
-        <w:rPr>
-          <w:lang w:val="en-US"/>
-        </w:rPr>
-        <w:t>But</w:t>
-      </w:r>
-      <w:proofErr w:type="gramEnd"/>
-      <w:r>
-        <w:rPr>
-          <w:lang w:val="en-US"/>
-        </w:rPr>
-        <w:t xml:space="preserve"> we can also use State of the Component object (Not to be confused with the </w:t>
-      </w:r>
-      <w:proofErr w:type="spellStart"/>
-      <w:r>
-        <w:rPr>
-          <w:lang w:val="en-US"/>
-        </w:rPr>
-        <w:t>Redux</w:t>
-      </w:r>
-      <w:proofErr w:type="spellEnd"/>
-      <w:r>
-        <w:rPr>
-          <w:lang w:val="en-US"/>
-        </w:rPr>
-        <w:t xml:space="preserve"> state). See the </w:t>
-      </w:r>
-      <w:proofErr w:type="spellStart"/>
-      <w:r>
-        <w:rPr>
-          <w:lang w:val="en-US"/>
-        </w:rPr>
-        <w:t>ProjectList</w:t>
-      </w:r>
-      <w:proofErr w:type="spellEnd"/>
-      <w:r>
-        <w:rPr>
-          <w:lang w:val="en-US"/>
-        </w:rPr>
-        <w:t xml:space="preserve"> views filtering view where the Search string / criteria is put to Component’s state and then used when dispatching the search helper function</w:t>
+          <w:lang w:val="en-US"/>
+        </w:rPr>
+        <w:t>connected Props in our case. But we can also use State of the Component object (Not to be confused with the Redux state). See the ProjectList views filtering view where the Search string / criteria is put to Component’s state and then used when dispatching the search helper function</w:t>
       </w:r>
     </w:p>
     <w:p>
@@ -3229,29 +2907,7 @@
         <w:rPr>
           <w:lang w:val="en-US"/>
         </w:rPr>
-        <w:t xml:space="preserve">While using the React Component’s state we cannot modify it directly by assignment. We should do it with the </w:t>
-      </w:r>
-      <w:proofErr w:type="spellStart"/>
-      <w:proofErr w:type="gramStart"/>
-      <w:r>
-        <w:rPr>
-          <w:lang w:val="en-US"/>
-        </w:rPr>
-        <w:t>setState</w:t>
-      </w:r>
-      <w:proofErr w:type="spellEnd"/>
-      <w:r>
-        <w:rPr>
-          <w:lang w:val="en-US"/>
-        </w:rPr>
-        <w:t>(</w:t>
-      </w:r>
-      <w:proofErr w:type="gramEnd"/>
-      <w:r>
-        <w:rPr>
-          <w:lang w:val="en-US"/>
-        </w:rPr>
-        <w:t xml:space="preserve"> ) function and pass it an ad hoc -object </w:t>
+        <w:t xml:space="preserve">While using the React Component’s state we cannot modify it directly by assignment. We should do it with the setState( ) function and pass it an ad hoc -object </w:t>
       </w:r>
       <w:r>
         <w:rPr>
@@ -3501,21 +3157,12 @@
           <w:lang w:val="en-US"/>
         </w:rPr>
       </w:pPr>
-      <w:proofErr w:type="spellStart"/>
       <w:r>
         <w:rPr>
           <w:b/>
           <w:lang w:val="en-US"/>
         </w:rPr>
-        <w:t>componentDidMount</w:t>
-      </w:r>
-      <w:proofErr w:type="spellEnd"/>
-      <w:r>
-        <w:rPr>
-          <w:b/>
-          <w:lang w:val="en-US"/>
-        </w:rPr>
-        <w:t>( )</w:t>
+        <w:t>componentDidMount( )</w:t>
       </w:r>
       <w:r>
         <w:rPr>
@@ -3539,21 +3186,7 @@
         <w:rPr>
           <w:lang w:val="en-US"/>
         </w:rPr>
-        <w:t xml:space="preserve">When Components state or props change (E.g. because </w:t>
-      </w:r>
-      <w:proofErr w:type="spellStart"/>
-      <w:r>
-        <w:rPr>
-          <w:lang w:val="en-US"/>
-        </w:rPr>
-        <w:t>Redux</w:t>
-      </w:r>
-      <w:proofErr w:type="spellEnd"/>
-      <w:r>
-        <w:rPr>
-          <w:lang w:val="en-US"/>
-        </w:rPr>
-        <w:t xml:space="preserve"> store changes, and is mapped to props)</w:t>
+        <w:t>When Components state or props change (E.g. because Redux store changes, and is mapped to props)</w:t>
       </w:r>
     </w:p>
     <w:p>
@@ -3591,19 +3224,11 @@
           <w:lang w:val="en-US"/>
         </w:rPr>
       </w:pPr>
-      <w:proofErr w:type="spellStart"/>
-      <w:r>
-        <w:rPr>
-          <w:lang w:val="en-US"/>
-        </w:rPr>
-        <w:t>componentDidUpdate</w:t>
-      </w:r>
-      <w:proofErr w:type="spellEnd"/>
-      <w:r>
-        <w:rPr>
-          <w:lang w:val="en-US"/>
-        </w:rPr>
-        <w:t>( )</w:t>
+      <w:r>
+        <w:rPr>
+          <w:lang w:val="en-US"/>
+        </w:rPr>
+        <w:t>componentDidUpdate( )</w:t>
       </w:r>
     </w:p>
     <w:p>
@@ -3621,6 +3246,7 @@
         <w:rPr>
           <w:lang w:val="en-US"/>
         </w:rPr>
+        <w:lastRenderedPageBreak/>
         <w:t>When unmounting the Component (E.g. leaving the view where that component is used)</w:t>
       </w:r>
     </w:p>
@@ -3635,41 +3261,18 @@
           <w:lang w:val="en-US"/>
         </w:rPr>
       </w:pPr>
-      <w:proofErr w:type="spellStart"/>
       <w:r>
         <w:rPr>
           <w:b/>
           <w:lang w:val="en-US"/>
         </w:rPr>
-        <w:t>componentWillUnmount</w:t>
-      </w:r>
-      <w:proofErr w:type="spellEnd"/>
-      <w:r>
-        <w:rPr>
-          <w:b/>
-          <w:lang w:val="en-US"/>
-        </w:rPr>
-        <w:t>( )</w:t>
-      </w:r>
-      <w:r>
-        <w:rPr>
-          <w:lang w:val="en-US"/>
-        </w:rPr>
-        <w:t xml:space="preserve">    -  Here we could e.g. dispatch resetting </w:t>
-      </w:r>
-      <w:proofErr w:type="spellStart"/>
-      <w:r>
-        <w:rPr>
-          <w:lang w:val="en-US"/>
-        </w:rPr>
-        <w:t>locationCurrent</w:t>
-      </w:r>
-      <w:proofErr w:type="spellEnd"/>
-      <w:r>
-        <w:rPr>
-          <w:lang w:val="en-US"/>
-        </w:rPr>
-        <w:t xml:space="preserve"> to null </w:t>
+        <w:t>componentWillUnmount( )</w:t>
+      </w:r>
+      <w:r>
+        <w:rPr>
+          <w:lang w:val="en-US"/>
+        </w:rPr>
+        <w:t xml:space="preserve">    -  Here we could e.g. dispatch resetting locationCurrent to null </w:t>
       </w:r>
     </w:p>
     <w:p>
@@ -3738,16 +3341,8 @@
         <w:rPr>
           <w:lang w:val="en-US"/>
         </w:rPr>
-        <w:t xml:space="preserve"> or </w:t>
-      </w:r>
-      <w:proofErr w:type="spellStart"/>
-      <w:r>
-        <w:rPr>
-          <w:lang w:val="en-US"/>
-        </w:rPr>
-        <w:t>SkillCategory</w:t>
-      </w:r>
-      <w:proofErr w:type="spellEnd"/>
+        <w:t xml:space="preserve"> or SkillCategory</w:t>
+      </w:r>
       <w:r>
         <w:rPr>
           <w:lang w:val="en-US"/>
@@ -3794,21 +3389,7 @@
         <w:rPr>
           <w:lang w:val="en-US"/>
         </w:rPr>
-        <w:t xml:space="preserve">table without an id, </w:t>
-      </w:r>
-      <w:proofErr w:type="spellStart"/>
-      <w:r>
-        <w:rPr>
-          <w:lang w:val="en-US"/>
-        </w:rPr>
-        <w:t>PK</w:t>
-      </w:r>
-      <w:proofErr w:type="spellEnd"/>
-      <w:r>
-        <w:rPr>
-          <w:lang w:val="en-US"/>
-        </w:rPr>
-        <w:t xml:space="preserve"> composite key of mainly foreign keys to other tables</w:t>
+        <w:t>table without an id, PK composite key of mainly foreign keys to other tables</w:t>
       </w:r>
       <w:r>
         <w:rPr>
@@ -3820,16 +3401,8 @@
         <w:rPr>
           <w:lang w:val="en-US"/>
         </w:rPr>
-        <w:t xml:space="preserve">, or </w:t>
-      </w:r>
-      <w:proofErr w:type="spellStart"/>
-      <w:r>
-        <w:rPr>
-          <w:lang w:val="en-US"/>
-        </w:rPr>
-        <w:t>ProjectWorker</w:t>
-      </w:r>
-      <w:proofErr w:type="spellEnd"/>
+        <w:t>, or ProjectWorker</w:t>
+      </w:r>
     </w:p>
     <w:p>
       <w:pPr>
@@ -3992,23 +3565,13 @@
         </w:rPr>
         <w:t xml:space="preserve">     </w:t>
       </w:r>
-      <w:proofErr w:type="gramStart"/>
       <w:r>
         <w:rPr>
           <w:rFonts w:ascii="Consolas" w:hAnsi="Consolas"/>
           <w:lang w:val="en-US"/>
         </w:rPr>
-        <w:t>class</w:t>
-      </w:r>
-      <w:proofErr w:type="gramEnd"/>
-      <w:r>
-        <w:rPr>
-          <w:rFonts w:ascii="Consolas" w:hAnsi="Consolas"/>
-          <w:lang w:val="en-US"/>
-        </w:rPr>
-        <w:t xml:space="preserve"> </w:t>
-      </w:r>
-      <w:proofErr w:type="spellStart"/>
+        <w:t xml:space="preserve">class </w:t>
+      </w:r>
       <w:r>
         <w:rPr>
           <w:rFonts w:ascii="Consolas" w:hAnsi="Consolas"/>
@@ -4023,424 +3586,413 @@
           <w:rFonts w:ascii="Consolas" w:hAnsi="Consolas"/>
           <w:lang w:val="en-US"/>
         </w:rPr>
-        <w:t>layerListItem</w:t>
-      </w:r>
-      <w:proofErr w:type="spellEnd"/>
+        <w:t>layerListItem extends React.Component { .......</w:t>
+      </w:r>
+    </w:p>
+    <w:p>
+      <w:pPr>
+        <w:rPr>
+          <w:lang w:val="en-US"/>
+        </w:rPr>
+      </w:pPr>
+      <w:r>
+        <w:rPr>
+          <w:lang w:val="en-US"/>
+        </w:rPr>
+        <w:t xml:space="preserve">     // If you would accidentally use small letter, the JSX parser will not know how to work correctly</w:t>
+      </w:r>
+    </w:p>
+    <w:p>
+      <w:pPr>
+        <w:rPr>
+          <w:lang w:val="en-US"/>
+        </w:rPr>
+      </w:pPr>
+      <w:r>
+        <w:rPr>
+          <w:lang w:val="en-US"/>
+        </w:rPr>
+        <w:br/>
+        <w:t xml:space="preserve">2.  While returning JSX "XML-like" markup from the render method, either wrap the "XML-like" JSX in parentheses (   ), or start it from the very same line as the keyword "return". </w:t>
+      </w:r>
+    </w:p>
+    <w:p>
+      <w:pPr>
+        <w:rPr>
+          <w:lang w:val="en-US"/>
+        </w:rPr>
+      </w:pPr>
+      <w:r>
+        <w:rPr>
+          <w:lang w:val="en-US"/>
+        </w:rPr>
+        <w:br/>
+        <w:t xml:space="preserve">3. How to read this JSX?     </w:t>
+      </w:r>
       <w:r>
         <w:rPr>
           <w:rFonts w:ascii="Consolas" w:hAnsi="Consolas"/>
           <w:lang w:val="en-US"/>
         </w:rPr>
-        <w:t xml:space="preserve"> extends </w:t>
-      </w:r>
-      <w:proofErr w:type="spellStart"/>
+        <w:t>&lt;SomeElement attribute={{a:foo}} /&gt;</w:t>
+      </w:r>
+      <w:r>
+        <w:rPr>
+          <w:lang w:val="en-US"/>
+        </w:rPr>
+        <w:t xml:space="preserve"> </w:t>
+      </w:r>
+    </w:p>
+    <w:p>
+      <w:pPr>
+        <w:ind w:left="1304"/>
+        <w:rPr>
+          <w:lang w:val="en-US"/>
+        </w:rPr>
+      </w:pPr>
+      <w:r>
+        <w:rPr>
+          <w:lang w:val="en-US"/>
+        </w:rPr>
+        <w:t xml:space="preserve">The outer { } takes us from the JSX "XML-like" mode to JavaScript mode. Then the inner {a:foo} would just mean creating an ad-hoc JavaScript object with property called 'a' with its value copied from variable </w:t>
+      </w:r>
+      <w:r>
+        <w:rPr>
+          <w:lang w:val="en-US"/>
+        </w:rPr>
+        <w:t>‘</w:t>
+      </w:r>
+      <w:r>
+        <w:rPr>
+          <w:lang w:val="en-US"/>
+        </w:rPr>
+        <w:t>foo</w:t>
+      </w:r>
+      <w:r>
+        <w:rPr>
+          <w:lang w:val="en-US"/>
+        </w:rPr>
+        <w:t>’</w:t>
+      </w:r>
+      <w:r>
+        <w:rPr>
+          <w:lang w:val="en-US"/>
+        </w:rPr>
+        <w:t>.</w:t>
+      </w:r>
+    </w:p>
+    <w:p>
+      <w:pPr>
+        <w:rPr>
+          <w:lang w:val="en-US"/>
+        </w:rPr>
+      </w:pPr>
+      <w:r>
+        <w:rPr>
+          <w:lang w:val="en-US"/>
+        </w:rPr>
+        <w:t xml:space="preserve"> 3.b  Like above, also in </w:t>
+      </w:r>
       <w:r>
         <w:rPr>
           <w:rFonts w:ascii="Consolas" w:hAnsi="Consolas"/>
           <w:lang w:val="en-US"/>
         </w:rPr>
-        <w:t>React.Component</w:t>
-      </w:r>
-      <w:proofErr w:type="spellEnd"/>
-      <w:r>
-        <w:rPr>
-          <w:rFonts w:ascii="Consolas" w:hAnsi="Consolas"/>
-          <w:lang w:val="en-US"/>
-        </w:rPr>
-        <w:t xml:space="preserve"> { .......</w:t>
-      </w:r>
-    </w:p>
-    <w:p>
-      <w:pPr>
-        <w:rPr>
-          <w:lang w:val="en-US"/>
-        </w:rPr>
-      </w:pPr>
-      <w:r>
-        <w:rPr>
-          <w:lang w:val="en-US"/>
-        </w:rPr>
-        <w:t xml:space="preserve">     // If you would accidentally use small letter, the </w:t>
-      </w:r>
-      <w:proofErr w:type="spellStart"/>
-      <w:r>
-        <w:rPr>
-          <w:lang w:val="en-US"/>
-        </w:rPr>
-        <w:t>JSX</w:t>
-      </w:r>
-      <w:proofErr w:type="spellEnd"/>
-      <w:r>
-        <w:rPr>
-          <w:lang w:val="en-US"/>
-        </w:rPr>
-        <w:t xml:space="preserve"> parser will not know how to work correctly</w:t>
-      </w:r>
-    </w:p>
-    <w:p>
-      <w:pPr>
-        <w:rPr>
-          <w:lang w:val="en-US"/>
-        </w:rPr>
-      </w:pPr>
+        <w:t>&lt;SomeElement attribute={{a}} /&gt;</w:t>
+      </w:r>
+      <w:r>
+        <w:rPr>
+          <w:lang w:val="en-US"/>
+        </w:rPr>
+        <w:t xml:space="preserve"> we would create a JavaScript object, this time with {a} = object with one property 'a' with its value copied from a variable cal</w:t>
+      </w:r>
+      <w:r>
+        <w:rPr>
+          <w:lang w:val="en-US"/>
+        </w:rPr>
+        <w:t>led 'a' in the current context.</w:t>
+      </w:r>
+    </w:p>
+    <w:p>
+      <w:pPr>
+        <w:rPr>
+          <w:lang w:val="en-US"/>
+        </w:rPr>
+      </w:pPr>
+    </w:p>
+    <w:p>
+      <w:pPr>
+        <w:rPr>
+          <w:lang w:val="en-US"/>
+        </w:rPr>
+      </w:pPr>
+      <w:r>
+        <w:rPr>
+          <w:lang w:val="en-US"/>
+        </w:rPr>
+        <w:t xml:space="preserve">4. </w:t>
+      </w:r>
+      <w:r>
+        <w:rPr>
+          <w:lang w:val="en-US"/>
+        </w:rPr>
+        <w:t>In many</w:t>
+      </w:r>
+      <w:r>
+        <w:rPr>
+          <w:lang w:val="en-US"/>
+        </w:rPr>
+        <w:t>/some</w:t>
+      </w:r>
+      <w:r>
+        <w:rPr>
+          <w:lang w:val="en-US"/>
+        </w:rPr>
+        <w:t xml:space="preserve"> places you'll </w:t>
+      </w:r>
+      <w:r>
+        <w:rPr>
+          <w:b/>
+          <w:lang w:val="en-US"/>
+        </w:rPr>
+        <w:t>have to</w:t>
+      </w:r>
+      <w:r>
+        <w:rPr>
+          <w:lang w:val="en-US"/>
+        </w:rPr>
+        <w:t xml:space="preserve"> use the arrow function in call-back function definition.</w:t>
+      </w:r>
+      <w:r>
+        <w:rPr>
+          <w:lang w:val="en-US"/>
+        </w:rPr>
+        <w:t xml:space="preserve"> (As arrow function takes the ‘this’ reference from the outer lexical context = from the React component).</w:t>
+      </w:r>
+      <w:r>
+        <w:rPr>
+          <w:lang w:val="en-US"/>
+        </w:rPr>
+        <w:t xml:space="preserve"> A normal function would not bind the "this" to the outer context = com</w:t>
+      </w:r>
+      <w:r>
+        <w:rPr>
+          <w:lang w:val="en-US"/>
+        </w:rPr>
+        <w:t>ponent, like we want to happen.</w:t>
+      </w:r>
       <w:r>
         <w:rPr>
           <w:lang w:val="en-US"/>
         </w:rPr>
         <w:br/>
-        <w:t xml:space="preserve">2.  While returning </w:t>
-      </w:r>
-      <w:proofErr w:type="spellStart"/>
-      <w:r>
-        <w:rPr>
-          <w:lang w:val="en-US"/>
-        </w:rPr>
-        <w:t>JSX</w:t>
-      </w:r>
-      <w:proofErr w:type="spellEnd"/>
-      <w:r>
-        <w:rPr>
-          <w:lang w:val="en-US"/>
-        </w:rPr>
-        <w:t xml:space="preserve"> "XML-like" markup from the render method, either wrap the "XML-like" </w:t>
-      </w:r>
-      <w:proofErr w:type="spellStart"/>
-      <w:r>
-        <w:rPr>
-          <w:lang w:val="en-US"/>
-        </w:rPr>
-        <w:t>JSX</w:t>
-      </w:r>
-      <w:proofErr w:type="spellEnd"/>
-      <w:r>
-        <w:rPr>
-          <w:lang w:val="en-US"/>
-        </w:rPr>
-        <w:t xml:space="preserve"> in parentheses (   ), or start it from the very same line as the keyword "return". </w:t>
-      </w:r>
-    </w:p>
-    <w:p>
-      <w:pPr>
-        <w:rPr>
-          <w:lang w:val="en-US"/>
-        </w:rPr>
-      </w:pPr>
+      </w:r>
+    </w:p>
+    <w:p>
+      <w:pPr>
+        <w:rPr>
+          <w:lang w:val="en-US"/>
+        </w:rPr>
+      </w:pPr>
+      <w:r>
+        <w:rPr>
+          <w:lang w:val="en-US"/>
+        </w:rPr>
+        <w:t xml:space="preserve">5. </w:t>
+      </w:r>
+      <w:r>
+        <w:rPr>
+          <w:lang w:val="en-US"/>
+        </w:rPr>
+        <w:t>The create-react-app sets up the development en</w:t>
+      </w:r>
+      <w:r>
+        <w:rPr>
+          <w:lang w:val="en-US"/>
+        </w:rPr>
+        <w:t>vironment, with another Node.js</w:t>
+      </w:r>
+      <w:r>
+        <w:rPr>
+          <w:lang w:val="en-US"/>
+        </w:rPr>
+        <w:t xml:space="preserve"> server</w:t>
+      </w:r>
+      <w:r>
+        <w:rPr>
+          <w:lang w:val="en-US"/>
+        </w:rPr>
+        <w:t xml:space="preserve"> than the Node.js</w:t>
+      </w:r>
+      <w:r>
+        <w:rPr>
+          <w:lang w:val="en-US"/>
+        </w:rPr>
+        <w:t>, possibly trying to listen to port 3000.  (To avoid probs, we could use port 8686 for the development ti</w:t>
+      </w:r>
+      <w:r>
+        <w:rPr>
+          <w:lang w:val="en-US"/>
+        </w:rPr>
+        <w:t xml:space="preserve">me front end Node.js "server". </w:t>
+      </w:r>
+      <w:r>
+        <w:rPr>
+          <w:lang w:val="en-US"/>
+        </w:rPr>
+        <w:t>Back-end Node.js server could use 8787)</w:t>
+      </w:r>
+    </w:p>
+    <w:p>
+      <w:pPr>
+        <w:rPr>
+          <w:lang w:val="en-US"/>
+        </w:rPr>
+      </w:pPr>
+      <w:r>
+        <w:rPr>
+          <w:lang w:val="en-US"/>
+        </w:rPr>
+        <w:t xml:space="preserve">6. </w:t>
+      </w:r>
+      <w:r>
+        <w:rPr>
+          <w:lang w:val="en-US"/>
+        </w:rPr>
+        <w:t>The final front-end we get when we copy the co</w:t>
+      </w:r>
+      <w:r>
+        <w:rPr>
+          <w:lang w:val="en-US"/>
+        </w:rPr>
+        <w:t>ntents of the /build folder and</w:t>
+      </w:r>
+      <w:r>
+        <w:rPr>
+          <w:lang w:val="en-US"/>
+        </w:rPr>
+        <w:t xml:space="preserve"> publish it on some real web server as static .js </w:t>
+      </w:r>
+      <w:r>
+        <w:rPr>
+          <w:lang w:val="en-US"/>
+        </w:rPr>
+        <w:t>.html and .css files</w:t>
+      </w:r>
+      <w:r>
+        <w:rPr>
+          <w:lang w:val="en-US"/>
+        </w:rPr>
+        <w:t xml:space="preserve"> E.g. on Proto, Myy,</w:t>
+      </w:r>
+      <w:r>
+        <w:rPr>
+          <w:lang w:val="en-US"/>
+        </w:rPr>
+        <w:t xml:space="preserve"> AWS</w:t>
+      </w:r>
+      <w:r>
+        <w:rPr>
+          <w:lang w:val="en-US"/>
+        </w:rPr>
+        <w:t>, or Heroku</w:t>
+      </w:r>
+      <w:r>
+        <w:rPr>
+          <w:lang w:val="en-US"/>
+        </w:rPr>
+        <w:t xml:space="preserve"> Then we won't have front-end Node.js server at all</w:t>
+      </w:r>
+      <w:r>
+        <w:rPr>
+          <w:lang w:val="en-US"/>
+        </w:rPr>
+        <w:t xml:space="preserve"> anymore!!! Just static web server is enough. Most likely with port 80</w:t>
+      </w:r>
+      <w:r>
+        <w:rPr>
+          <w:lang w:val="en-US"/>
+        </w:rPr>
+        <w:t>. The the execution environment will then be just the browser.</w:t>
+      </w:r>
+    </w:p>
+    <w:p>
+      <w:pPr>
+        <w:rPr>
+          <w:lang w:val="en-US"/>
+        </w:rPr>
+      </w:pPr>
+      <w:r>
+        <w:rPr>
+          <w:lang w:val="en-US"/>
+        </w:rPr>
+        <w:t xml:space="preserve">7. </w:t>
+      </w:r>
+      <w:r>
+        <w:rPr>
+          <w:lang w:val="en-US"/>
+        </w:rPr>
+        <w:t xml:space="preserve">Back-end REST API </w:t>
+      </w:r>
+      <w:r>
+        <w:rPr>
+          <w:lang w:val="en-US"/>
+        </w:rPr>
+        <w:t>server (</w:t>
+      </w:r>
+      <w:r>
+        <w:rPr>
+          <w:lang w:val="en-US"/>
+        </w:rPr>
+        <w:t xml:space="preserve">E.g. </w:t>
+      </w:r>
+      <w:r>
+        <w:rPr>
+          <w:lang w:val="en-US"/>
+        </w:rPr>
+        <w:t>AWS</w:t>
+      </w:r>
+      <w:r>
+        <w:rPr>
+          <w:lang w:val="en-US"/>
+        </w:rPr>
+        <w:t>, Heroku, or Proto</w:t>
+      </w:r>
+      <w:r>
+        <w:rPr>
+          <w:lang w:val="en-US"/>
+        </w:rPr>
+        <w:t xml:space="preserve">) </w:t>
+      </w:r>
+      <w:r>
+        <w:rPr>
+          <w:lang w:val="en-US"/>
+        </w:rPr>
+        <w:t>will continue to run Node.js., e.g. with that 8787 port</w:t>
+      </w:r>
+      <w:r>
+        <w:rPr>
+          <w:lang w:val="en-US"/>
+        </w:rPr>
+        <w:t xml:space="preserve">. Myy </w:t>
+      </w:r>
+      <w:r>
+        <w:rPr>
+          <w:lang w:val="en-US"/>
+        </w:rPr>
+        <w:t xml:space="preserve">as static content web server </w:t>
+      </w:r>
+      <w:r>
+        <w:rPr>
+          <w:lang w:val="en-US"/>
+        </w:rPr>
+        <w:t>won’t be fine for Backend, as Myy doesn’t allow us run any servers.</w:t>
+      </w:r>
       <w:r>
         <w:rPr>
           <w:lang w:val="en-US"/>
         </w:rPr>
         <w:br/>
-        <w:t xml:space="preserve">3. How to read this </w:t>
-      </w:r>
-      <w:proofErr w:type="spellStart"/>
-      <w:r>
-        <w:rPr>
-          <w:lang w:val="en-US"/>
-        </w:rPr>
-        <w:t>JSX</w:t>
-      </w:r>
-      <w:proofErr w:type="spellEnd"/>
-      <w:r>
-        <w:rPr>
-          <w:lang w:val="en-US"/>
-        </w:rPr>
-        <w:t xml:space="preserve">?     </w:t>
-      </w:r>
-      <w:r>
-        <w:rPr>
-          <w:rFonts w:ascii="Consolas" w:hAnsi="Consolas"/>
-          <w:lang w:val="en-US"/>
-        </w:rPr>
-        <w:t>&lt;</w:t>
-      </w:r>
-      <w:proofErr w:type="spellStart"/>
-      <w:r>
-        <w:rPr>
-          <w:rFonts w:ascii="Consolas" w:hAnsi="Consolas"/>
-          <w:lang w:val="en-US"/>
-        </w:rPr>
-        <w:t>SomeElement</w:t>
-      </w:r>
-      <w:proofErr w:type="spellEnd"/>
-      <w:r>
-        <w:rPr>
-          <w:rFonts w:ascii="Consolas" w:hAnsi="Consolas"/>
-          <w:lang w:val="en-US"/>
-        </w:rPr>
-        <w:t xml:space="preserve"> attribute</w:t>
-      </w:r>
-      <w:proofErr w:type="gramStart"/>
-      <w:r>
-        <w:rPr>
-          <w:rFonts w:ascii="Consolas" w:hAnsi="Consolas"/>
-          <w:lang w:val="en-US"/>
-        </w:rPr>
-        <w:t>={</w:t>
-      </w:r>
-      <w:proofErr w:type="gramEnd"/>
-      <w:r>
-        <w:rPr>
-          <w:rFonts w:ascii="Consolas" w:hAnsi="Consolas"/>
-          <w:lang w:val="en-US"/>
-        </w:rPr>
-        <w:t>{</w:t>
-      </w:r>
-      <w:proofErr w:type="spellStart"/>
-      <w:r>
-        <w:rPr>
-          <w:rFonts w:ascii="Consolas" w:hAnsi="Consolas"/>
-          <w:lang w:val="en-US"/>
-        </w:rPr>
-        <w:t>a:foo</w:t>
-      </w:r>
-      <w:proofErr w:type="spellEnd"/>
-      <w:r>
-        <w:rPr>
-          <w:rFonts w:ascii="Consolas" w:hAnsi="Consolas"/>
-          <w:lang w:val="en-US"/>
-        </w:rPr>
-        <w:t>}} /&gt;</w:t>
-      </w:r>
-      <w:r>
-        <w:rPr>
-          <w:lang w:val="en-US"/>
-        </w:rPr>
-        <w:t xml:space="preserve"> </w:t>
-      </w:r>
-    </w:p>
-    <w:p>
-      <w:pPr>
-        <w:ind w:left="1304"/>
-        <w:rPr>
-          <w:lang w:val="en-US"/>
-        </w:rPr>
-      </w:pPr>
-      <w:r>
-        <w:rPr>
-          <w:lang w:val="en-US"/>
-        </w:rPr>
-        <w:t xml:space="preserve">The outer { } takes us from the </w:t>
-      </w:r>
-      <w:proofErr w:type="spellStart"/>
-      <w:r>
-        <w:rPr>
-          <w:lang w:val="en-US"/>
-        </w:rPr>
-        <w:t>JSX</w:t>
-      </w:r>
-      <w:proofErr w:type="spellEnd"/>
-      <w:r>
-        <w:rPr>
-          <w:lang w:val="en-US"/>
-        </w:rPr>
-        <w:t xml:space="preserve"> "XML-like" mode to JavaScript mode. Then the inner {</w:t>
-      </w:r>
-      <w:proofErr w:type="spellStart"/>
-      <w:r>
-        <w:rPr>
-          <w:lang w:val="en-US"/>
-        </w:rPr>
-        <w:t>a</w:t>
-      </w:r>
-      <w:proofErr w:type="gramStart"/>
-      <w:r>
-        <w:rPr>
-          <w:lang w:val="en-US"/>
-        </w:rPr>
-        <w:t>:foo</w:t>
-      </w:r>
-      <w:proofErr w:type="spellEnd"/>
-      <w:proofErr w:type="gramEnd"/>
-      <w:r>
-        <w:rPr>
-          <w:lang w:val="en-US"/>
-        </w:rPr>
-        <w:t xml:space="preserve">} would just mean creating an ad-hoc JavaScript object with property called 'a' with its value copied from variable </w:t>
-      </w:r>
-      <w:r>
-        <w:rPr>
-          <w:lang w:val="en-US"/>
-        </w:rPr>
-        <w:t>‘</w:t>
-      </w:r>
-      <w:r>
-        <w:rPr>
-          <w:lang w:val="en-US"/>
-        </w:rPr>
-        <w:t>foo</w:t>
-      </w:r>
-      <w:r>
-        <w:rPr>
-          <w:lang w:val="en-US"/>
-        </w:rPr>
-        <w:t>’</w:t>
-      </w:r>
-      <w:r>
-        <w:rPr>
-          <w:lang w:val="en-US"/>
-        </w:rPr>
-        <w:t>.</w:t>
-      </w:r>
-    </w:p>
-    <w:p>
-      <w:pPr>
-        <w:rPr>
-          <w:lang w:val="en-US"/>
-        </w:rPr>
-      </w:pPr>
-      <w:r>
-        <w:rPr>
-          <w:lang w:val="en-US"/>
-        </w:rPr>
-        <w:t xml:space="preserve"> </w:t>
-      </w:r>
-      <w:proofErr w:type="spellStart"/>
-      <w:proofErr w:type="gramStart"/>
-      <w:r>
-        <w:rPr>
-          <w:lang w:val="en-US"/>
-        </w:rPr>
-        <w:t>3.b</w:t>
-      </w:r>
-      <w:proofErr w:type="spellEnd"/>
-      <w:proofErr w:type="gramEnd"/>
-      <w:r>
-        <w:rPr>
-          <w:lang w:val="en-US"/>
-        </w:rPr>
-        <w:t xml:space="preserve">  Like above, also in </w:t>
-      </w:r>
-      <w:r>
-        <w:rPr>
-          <w:rFonts w:ascii="Consolas" w:hAnsi="Consolas"/>
-          <w:lang w:val="en-US"/>
-        </w:rPr>
-        <w:t>&lt;</w:t>
-      </w:r>
-      <w:proofErr w:type="spellStart"/>
-      <w:r>
-        <w:rPr>
-          <w:rFonts w:ascii="Consolas" w:hAnsi="Consolas"/>
-          <w:lang w:val="en-US"/>
-        </w:rPr>
-        <w:t>SomeElement</w:t>
-      </w:r>
-      <w:proofErr w:type="spellEnd"/>
-      <w:r>
-        <w:rPr>
-          <w:rFonts w:ascii="Consolas" w:hAnsi="Consolas"/>
-          <w:lang w:val="en-US"/>
-        </w:rPr>
-        <w:t xml:space="preserve"> attribute={{a}} /&gt;</w:t>
-      </w:r>
-      <w:r>
-        <w:rPr>
-          <w:lang w:val="en-US"/>
-        </w:rPr>
-        <w:t xml:space="preserve"> we would create a JavaScript object, this time with {a} = object with one property 'a' with its value copied from a variable cal</w:t>
-      </w:r>
-      <w:r>
-        <w:rPr>
-          <w:lang w:val="en-US"/>
-        </w:rPr>
-        <w:t>led 'a' in the current context.</w:t>
-      </w:r>
-    </w:p>
-    <w:p>
-      <w:pPr>
-        <w:rPr>
-          <w:lang w:val="en-US"/>
-        </w:rPr>
-      </w:pPr>
-    </w:p>
-    <w:p>
-      <w:pPr>
-        <w:rPr>
-          <w:lang w:val="en-US"/>
-        </w:rPr>
-      </w:pPr>
-      <w:r>
-        <w:rPr>
-          <w:lang w:val="en-US"/>
-        </w:rPr>
-        <w:t xml:space="preserve">4. </w:t>
-      </w:r>
-      <w:r>
-        <w:rPr>
-          <w:lang w:val="en-US"/>
-        </w:rPr>
-        <w:t>In many</w:t>
-      </w:r>
-      <w:r>
-        <w:rPr>
-          <w:lang w:val="en-US"/>
-        </w:rPr>
-        <w:t>/some</w:t>
-      </w:r>
-      <w:r>
-        <w:rPr>
-          <w:lang w:val="en-US"/>
-        </w:rPr>
-        <w:t xml:space="preserve"> places </w:t>
-      </w:r>
-      <w:proofErr w:type="gramStart"/>
-      <w:r>
-        <w:rPr>
-          <w:lang w:val="en-US"/>
-        </w:rPr>
-        <w:t>you'll</w:t>
-      </w:r>
-      <w:proofErr w:type="gramEnd"/>
-      <w:r>
-        <w:rPr>
-          <w:lang w:val="en-US"/>
-        </w:rPr>
-        <w:t xml:space="preserve"> </w:t>
-      </w:r>
-      <w:r>
-        <w:rPr>
-          <w:b/>
-          <w:lang w:val="en-US"/>
-        </w:rPr>
-        <w:t>have to</w:t>
-      </w:r>
-      <w:r>
-        <w:rPr>
-          <w:lang w:val="en-US"/>
-        </w:rPr>
-        <w:t xml:space="preserve"> use the arrow function in call-back function definition.</w:t>
-      </w:r>
-      <w:r>
-        <w:rPr>
-          <w:lang w:val="en-US"/>
-        </w:rPr>
-        <w:t xml:space="preserve"> (As arrow function takes the ‘this’ reference from the outer lexical context = from the React component).</w:t>
-      </w:r>
-      <w:r>
-        <w:rPr>
-          <w:lang w:val="en-US"/>
-        </w:rPr>
-        <w:t xml:space="preserve"> A normal function would not bind the "this" to the outer context = com</w:t>
-      </w:r>
-      <w:r>
-        <w:rPr>
-          <w:lang w:val="en-US"/>
-        </w:rPr>
-        <w:t xml:space="preserve">ponent, </w:t>
-      </w:r>
-      <w:proofErr w:type="gramStart"/>
-      <w:r>
-        <w:rPr>
-          <w:lang w:val="en-US"/>
-        </w:rPr>
-        <w:t>like</w:t>
-      </w:r>
-      <w:proofErr w:type="gramEnd"/>
-      <w:r>
-        <w:rPr>
-          <w:lang w:val="en-US"/>
-        </w:rPr>
-        <w:t xml:space="preserve"> we want to happen.</w:t>
       </w:r>
       <w:r>
         <w:rPr>
@@ -4448,363 +4000,6 @@
         </w:rPr>
         <w:br/>
       </w:r>
-    </w:p>
-    <w:p>
-      <w:pPr>
-        <w:rPr>
-          <w:lang w:val="en-US"/>
-        </w:rPr>
-      </w:pPr>
-      <w:r>
-        <w:rPr>
-          <w:lang w:val="en-US"/>
-        </w:rPr>
-        <w:t xml:space="preserve">5. </w:t>
-      </w:r>
-      <w:r>
-        <w:rPr>
-          <w:lang w:val="en-US"/>
-        </w:rPr>
-        <w:t>The create-react-app sets up the development en</w:t>
-      </w:r>
-      <w:r>
-        <w:rPr>
-          <w:lang w:val="en-US"/>
-        </w:rPr>
-        <w:t>vironment, with another Node.js</w:t>
-      </w:r>
-      <w:r>
-        <w:rPr>
-          <w:lang w:val="en-US"/>
-        </w:rPr>
-        <w:t xml:space="preserve"> server</w:t>
-      </w:r>
-      <w:r>
-        <w:rPr>
-          <w:lang w:val="en-US"/>
-        </w:rPr>
-        <w:t xml:space="preserve"> than the Node.js</w:t>
-      </w:r>
-      <w:r>
-        <w:rPr>
-          <w:lang w:val="en-US"/>
-        </w:rPr>
-        <w:t xml:space="preserve">, possibly trying to listen to port 3000.  (To avoid </w:t>
-      </w:r>
-      <w:proofErr w:type="spellStart"/>
-      <w:r>
-        <w:rPr>
-          <w:lang w:val="en-US"/>
-        </w:rPr>
-        <w:t>probs</w:t>
-      </w:r>
-      <w:proofErr w:type="spellEnd"/>
-      <w:r>
-        <w:rPr>
-          <w:lang w:val="en-US"/>
-        </w:rPr>
-        <w:t xml:space="preserve">, we could use port 8686 for the </w:t>
-      </w:r>
-      <w:proofErr w:type="gramStart"/>
-      <w:r>
-        <w:rPr>
-          <w:lang w:val="en-US"/>
-        </w:rPr>
-        <w:t>development ti</w:t>
-      </w:r>
-      <w:r>
-        <w:rPr>
-          <w:lang w:val="en-US"/>
-        </w:rPr>
-        <w:t>me front end</w:t>
-      </w:r>
-      <w:proofErr w:type="gramEnd"/>
-      <w:r>
-        <w:rPr>
-          <w:lang w:val="en-US"/>
-        </w:rPr>
-        <w:t xml:space="preserve"> Node.js "server". </w:t>
-      </w:r>
-      <w:r>
-        <w:rPr>
-          <w:lang w:val="en-US"/>
-        </w:rPr>
-        <w:t>Back-end Node.js server could use 8787)</w:t>
-      </w:r>
-    </w:p>
-    <w:p>
-      <w:pPr>
-        <w:rPr>
-          <w:lang w:val="en-US"/>
-        </w:rPr>
-      </w:pPr>
-      <w:r>
-        <w:rPr>
-          <w:lang w:val="en-US"/>
-        </w:rPr>
-        <w:t xml:space="preserve">6. </w:t>
-      </w:r>
-      <w:r>
-        <w:rPr>
-          <w:lang w:val="en-US"/>
-        </w:rPr>
-        <w:t>The final front-end we get when we copy the co</w:t>
-      </w:r>
-      <w:r>
-        <w:rPr>
-          <w:lang w:val="en-US"/>
-        </w:rPr>
-        <w:t>ntents of the /build folder and</w:t>
-      </w:r>
-      <w:r>
-        <w:rPr>
-          <w:lang w:val="en-US"/>
-        </w:rPr>
-        <w:t xml:space="preserve"> publish it on some real web server as static .</w:t>
-      </w:r>
-      <w:proofErr w:type="spellStart"/>
-      <w:r>
-        <w:rPr>
-          <w:lang w:val="en-US"/>
-        </w:rPr>
-        <w:t>js</w:t>
-      </w:r>
-      <w:proofErr w:type="spellEnd"/>
-      <w:r>
-        <w:rPr>
-          <w:lang w:val="en-US"/>
-        </w:rPr>
-        <w:t xml:space="preserve"> </w:t>
-      </w:r>
-      <w:r>
-        <w:rPr>
-          <w:lang w:val="en-US"/>
-        </w:rPr>
-        <w:t>.html and .</w:t>
-      </w:r>
-      <w:proofErr w:type="spellStart"/>
-      <w:r>
-        <w:rPr>
-          <w:lang w:val="en-US"/>
-        </w:rPr>
-        <w:t>css</w:t>
-      </w:r>
-      <w:proofErr w:type="spellEnd"/>
-      <w:r>
-        <w:rPr>
-          <w:lang w:val="en-US"/>
-        </w:rPr>
-        <w:t xml:space="preserve"> files</w:t>
-      </w:r>
-      <w:r>
-        <w:rPr>
-          <w:lang w:val="en-US"/>
-        </w:rPr>
-        <w:t xml:space="preserve"> E.g. on Proto, </w:t>
-      </w:r>
-      <w:proofErr w:type="spellStart"/>
-      <w:r>
-        <w:rPr>
-          <w:lang w:val="en-US"/>
-        </w:rPr>
-        <w:t>Myy</w:t>
-      </w:r>
-      <w:proofErr w:type="spellEnd"/>
-      <w:r>
-        <w:rPr>
-          <w:lang w:val="en-US"/>
-        </w:rPr>
-        <w:t>,</w:t>
-      </w:r>
-      <w:r>
-        <w:rPr>
-          <w:lang w:val="en-US"/>
-        </w:rPr>
-        <w:t xml:space="preserve"> AWS</w:t>
-      </w:r>
-      <w:r>
-        <w:rPr>
-          <w:lang w:val="en-US"/>
-        </w:rPr>
-        <w:t xml:space="preserve">, or </w:t>
-      </w:r>
-      <w:proofErr w:type="spellStart"/>
-      <w:r>
-        <w:rPr>
-          <w:lang w:val="en-US"/>
-        </w:rPr>
-        <w:t>Heroku</w:t>
-      </w:r>
-      <w:proofErr w:type="spellEnd"/>
-      <w:r>
-        <w:rPr>
-          <w:lang w:val="en-US"/>
-        </w:rPr>
-        <w:t xml:space="preserve"> Then we won't have front-end Node.js server at all</w:t>
-      </w:r>
-      <w:r>
-        <w:rPr>
-          <w:lang w:val="en-US"/>
-        </w:rPr>
-        <w:t xml:space="preserve"> anymore!!! Just static web server is enough. Most likely with port 80</w:t>
-      </w:r>
-      <w:r>
-        <w:rPr>
-          <w:lang w:val="en-US"/>
-        </w:rPr>
-        <w:t xml:space="preserve">. The </w:t>
-      </w:r>
-      <w:proofErr w:type="spellStart"/>
-      <w:r>
-        <w:rPr>
-          <w:lang w:val="en-US"/>
-        </w:rPr>
-        <w:t>the</w:t>
-      </w:r>
-      <w:proofErr w:type="spellEnd"/>
-      <w:r>
-        <w:rPr>
-          <w:lang w:val="en-US"/>
-        </w:rPr>
-        <w:t xml:space="preserve"> execution environment will then be just the browser.</w:t>
-      </w:r>
-    </w:p>
-    <w:p>
-      <w:pPr>
-        <w:rPr>
-          <w:lang w:val="en-US"/>
-        </w:rPr>
-      </w:pPr>
-      <w:r>
-        <w:rPr>
-          <w:lang w:val="en-US"/>
-        </w:rPr>
-        <w:t xml:space="preserve">7. </w:t>
-      </w:r>
-      <w:r>
-        <w:rPr>
-          <w:lang w:val="en-US"/>
-        </w:rPr>
-        <w:t xml:space="preserve">Back-end REST API </w:t>
-      </w:r>
-      <w:r>
-        <w:rPr>
-          <w:lang w:val="en-US"/>
-        </w:rPr>
-        <w:t>server (</w:t>
-      </w:r>
-      <w:r>
-        <w:rPr>
-          <w:lang w:val="en-US"/>
-        </w:rPr>
-        <w:t xml:space="preserve">E.g. </w:t>
-      </w:r>
-      <w:r>
-        <w:rPr>
-          <w:lang w:val="en-US"/>
-        </w:rPr>
-        <w:t>AWS</w:t>
-      </w:r>
-      <w:r>
-        <w:rPr>
-          <w:lang w:val="en-US"/>
-        </w:rPr>
-        <w:t xml:space="preserve">, </w:t>
-      </w:r>
-      <w:proofErr w:type="spellStart"/>
-      <w:r>
-        <w:rPr>
-          <w:lang w:val="en-US"/>
-        </w:rPr>
-        <w:t>Heroku</w:t>
-      </w:r>
-      <w:proofErr w:type="spellEnd"/>
-      <w:r>
-        <w:rPr>
-          <w:lang w:val="en-US"/>
-        </w:rPr>
-        <w:t>, or Proto</w:t>
-      </w:r>
-      <w:r>
-        <w:rPr>
-          <w:lang w:val="en-US"/>
-        </w:rPr>
-        <w:t xml:space="preserve">) </w:t>
-      </w:r>
-      <w:r>
-        <w:rPr>
-          <w:lang w:val="en-US"/>
-        </w:rPr>
-        <w:t xml:space="preserve">will continue to run </w:t>
-      </w:r>
-      <w:proofErr w:type="gramStart"/>
-      <w:r>
-        <w:rPr>
-          <w:lang w:val="en-US"/>
-        </w:rPr>
-        <w:t>Node.js.,</w:t>
-      </w:r>
-      <w:proofErr w:type="gramEnd"/>
-      <w:r>
-        <w:rPr>
-          <w:lang w:val="en-US"/>
-        </w:rPr>
-        <w:t xml:space="preserve"> e.g. with that 8787 port</w:t>
-      </w:r>
-      <w:r>
-        <w:rPr>
-          <w:lang w:val="en-US"/>
-        </w:rPr>
-        <w:t xml:space="preserve">. </w:t>
-      </w:r>
-      <w:proofErr w:type="spellStart"/>
-      <w:r>
-        <w:rPr>
-          <w:lang w:val="en-US"/>
-        </w:rPr>
-        <w:t>Myy</w:t>
-      </w:r>
-      <w:proofErr w:type="spellEnd"/>
-      <w:r>
-        <w:rPr>
-          <w:lang w:val="en-US"/>
-        </w:rPr>
-        <w:t xml:space="preserve"> </w:t>
-      </w:r>
-      <w:r>
-        <w:rPr>
-          <w:lang w:val="en-US"/>
-        </w:rPr>
-        <w:t xml:space="preserve">as static content web server </w:t>
-      </w:r>
-      <w:proofErr w:type="gramStart"/>
-      <w:r>
-        <w:rPr>
-          <w:lang w:val="en-US"/>
-        </w:rPr>
-        <w:t>won’t</w:t>
-      </w:r>
-      <w:proofErr w:type="gramEnd"/>
-      <w:r>
-        <w:rPr>
-          <w:lang w:val="en-US"/>
-        </w:rPr>
-        <w:t xml:space="preserve"> be fine for Backend, as </w:t>
-      </w:r>
-      <w:proofErr w:type="spellStart"/>
-      <w:r>
-        <w:rPr>
-          <w:lang w:val="en-US"/>
-        </w:rPr>
-        <w:t>Myy</w:t>
-      </w:r>
-      <w:proofErr w:type="spellEnd"/>
-      <w:r>
-        <w:rPr>
-          <w:lang w:val="en-US"/>
-        </w:rPr>
-        <w:t xml:space="preserve"> doesn’t allow us run any servers.</w:t>
-      </w:r>
       <w:r>
         <w:rPr>
           <w:lang w:val="en-US"/>
@@ -4822,59 +4017,19 @@
           <w:lang w:val="en-US"/>
         </w:rPr>
         <w:br/>
-      </w:r>
-      <w:r>
-        <w:rPr>
-          <w:lang w:val="en-US"/>
-        </w:rPr>
-        <w:br/>
-      </w:r>
-      <w:r>
-        <w:rPr>
-          <w:lang w:val="en-US"/>
-        </w:rPr>
-        <w:br/>
-        <w:t xml:space="preserve">*) “XML-like”: </w:t>
-      </w:r>
-      <w:proofErr w:type="spellStart"/>
-      <w:r>
-        <w:rPr>
-          <w:lang w:val="en-US"/>
-        </w:rPr>
-        <w:t>JSX</w:t>
-      </w:r>
-      <w:proofErr w:type="spellEnd"/>
-      <w:r>
-        <w:rPr>
-          <w:lang w:val="en-US"/>
-        </w:rPr>
-        <w:t xml:space="preserve"> is not valid XML,</w:t>
-      </w:r>
-      <w:r>
-        <w:rPr>
-          <w:lang w:val="en-US"/>
-        </w:rPr>
-        <w:t xml:space="preserve"> as </w:t>
-      </w:r>
-      <w:proofErr w:type="gramStart"/>
-      <w:r>
-        <w:rPr>
-          <w:lang w:val="en-US"/>
-        </w:rPr>
-        <w:t>it’</w:t>
-      </w:r>
-      <w:r>
-        <w:rPr>
-          <w:lang w:val="en-US"/>
-        </w:rPr>
-        <w:t>s</w:t>
-      </w:r>
-      <w:proofErr w:type="gramEnd"/>
-      <w:r>
-        <w:rPr>
-          <w:lang w:val="en-US"/>
-        </w:rPr>
-        <w:t xml:space="preserve"> not even well-formed</w:t>
+        <w:t>*) “XML-like”: JSX is not valid XML,</w:t>
+      </w:r>
+      <w:r>
+        <w:rPr>
+          <w:lang w:val="en-US"/>
+        </w:rPr>
+        <w:t xml:space="preserve"> as it’</w:t>
+      </w:r>
+      <w:r>
+        <w:rPr>
+          <w:lang w:val="en-US"/>
+        </w:rPr>
+        <w:t>s not even well-formed</w:t>
       </w:r>
       <w:r>
         <w:rPr>

</xml_diff>